<commit_message>
minMax sa alfa beta odsecanjem
</commit_message>
<xml_diff>
--- a/Izvestaj.docx
+++ b/Izvestaj.docx
@@ -1,46 +1,95 @@
 
 <file path=word/document.xml><?xml version="1.0" encoding="utf-8"?>
-<w:document xmlns:o="urn:schemas-microsoft-com:office:office" xmlns:r="http://schemas.openxmlformats.org/officeDocument/2006/relationships" xmlns:v="urn:schemas-microsoft-com:vml" xmlns:w="http://schemas.openxmlformats.org/wordprocessingml/2006/main" xmlns:w10="urn:schemas-microsoft-com:office:word" xmlns:wp="http://schemas.openxmlformats.org/drawingml/2006/wordprocessingDrawing" xmlns:wps="http://schemas.microsoft.com/office/word/2010/wordprocessingShape" xmlns:wpg="http://schemas.microsoft.com/office/word/2010/wordprocessingGroup" xmlns:mc="http://schemas.openxmlformats.org/markup-compatibility/2006" xmlns:wp14="http://schemas.microsoft.com/office/word/2010/wordprocessingDrawing" xmlns:w14="http://schemas.microsoft.com/office/word/2010/wordml" mc:Ignorable="w14 wp14">
+<w:document xmlns:wpc="http://schemas.microsoft.com/office/word/2010/wordprocessingCanvas" xmlns:cx="http://schemas.microsoft.com/office/drawing/2014/chartex" xmlns:cx1="http://schemas.microsoft.com/office/drawing/2015/9/8/chartex" xmlns:cx2="http://schemas.microsoft.com/office/drawing/2015/10/21/chartex" xmlns:cx3="http://schemas.microsoft.com/office/drawing/2016/5/9/chartex" xmlns:cx4="http://schemas.microsoft.com/office/drawing/2016/5/10/chartex" xmlns:cx5="http://schemas.microsoft.com/office/drawing/2016/5/11/chartex" xmlns:cx6="http://schemas.microsoft.com/office/drawing/2016/5/12/chartex" xmlns:cx7="http://schemas.microsoft.com/office/drawing/2016/5/13/chartex" xmlns:cx8="http://schemas.microsoft.com/office/drawing/2016/5/14/chartex" xmlns:mc="http://schemas.openxmlformats.org/markup-compatibility/2006" xmlns:aink="http://schemas.microsoft.com/office/drawing/2016/ink" xmlns:am3d="http://schemas.microsoft.com/office/drawing/2017/model3d" xmlns:o="urn:schemas-microsoft-com:office:office" xmlns:r="http://schemas.openxmlformats.org/officeDocument/2006/relationships" xmlns:m="http://schemas.openxmlformats.org/officeDocument/2006/math" xmlns:v="urn:schemas-microsoft-com:vml" xmlns:wp14="http://schemas.microsoft.com/office/word/2010/wordprocessingDrawing" xmlns:wp="http://schemas.openxmlformats.org/drawingml/2006/wordprocessingDrawing" xmlns:w10="urn:schemas-microsoft-com:office:word" xmlns:w="http://schemas.openxmlformats.org/wordprocessingml/2006/main" xmlns:w14="http://schemas.microsoft.com/office/word/2010/wordml" xmlns:w15="http://schemas.microsoft.com/office/word/2012/wordml" xmlns:w16cid="http://schemas.microsoft.com/office/word/2016/wordml/cid" xmlns:w16se="http://schemas.microsoft.com/office/word/2015/wordml/symex" xmlns:wpg="http://schemas.microsoft.com/office/word/2010/wordprocessingGroup" xmlns:wpi="http://schemas.microsoft.com/office/word/2010/wordprocessingInk" xmlns:wne="http://schemas.microsoft.com/office/word/2006/wordml" xmlns:wps="http://schemas.microsoft.com/office/word/2010/wordprocessingShape" mc:Ignorable="w14 w15 w16se w16cid wp14">
   <w:body>
     <w:p>
       <w:pPr>
         <w:pStyle w:val="Heading1"/>
-        <w:spacing w:before="240" w:after="0"/>
         <w:jc w:val="center"/>
-        <w:rPr/>
-      </w:pPr>
-      <w:r>
-        <w:rPr/>
-        <w:t>Prva faza projekta</w:t>
-      </w:r>
+      </w:pPr>
+      <w:r>
+        <w:t xml:space="preserve">Prva </w:t>
+      </w:r>
+      <w:proofErr w:type="spellStart"/>
+      <w:r>
+        <w:t>faza</w:t>
+      </w:r>
+      <w:proofErr w:type="spellEnd"/>
+      <w:r>
+        <w:t xml:space="preserve"> </w:t>
+      </w:r>
+      <w:proofErr w:type="spellStart"/>
+      <w:r>
+        <w:t>projekta</w:t>
+      </w:r>
+      <w:proofErr w:type="spellEnd"/>
     </w:p>
     <w:p>
       <w:pPr>
         <w:pStyle w:val="Heading2"/>
-        <w:rPr/>
-      </w:pPr>
-      <w:r>
-        <w:rPr/>
-        <w:t>SJP tim</w:t>
-      </w:r>
-      <w:bookmarkStart w:id="0" w:name="_GoBack"/>
-      <w:bookmarkEnd w:id="0"/>
+      </w:pPr>
+      <w:r>
+        <w:t xml:space="preserve">SJP </w:t>
+      </w:r>
+      <w:proofErr w:type="spellStart"/>
+      <w:r>
+        <w:t>tim</w:t>
+      </w:r>
+      <w:proofErr w:type="spellEnd"/>
     </w:p>
     <w:p>
-      <w:pPr>
-        <w:pStyle w:val="Normal"/>
-        <w:rPr/>
-      </w:pPr>
-      <w:r>
-        <w:rPr/>
-        <w:t xml:space="preserve">Stanje igre je predstavljeno na sledeci nacin: </w:t>
+      <w:proofErr w:type="spellStart"/>
+      <w:r>
+        <w:t>Stanje</w:t>
+      </w:r>
+      <w:proofErr w:type="spellEnd"/>
+      <w:r>
+        <w:t xml:space="preserve"> </w:t>
+      </w:r>
+      <w:proofErr w:type="spellStart"/>
+      <w:r>
+        <w:t>igre</w:t>
+      </w:r>
+      <w:proofErr w:type="spellEnd"/>
+      <w:r>
+        <w:t xml:space="preserve"> je </w:t>
+      </w:r>
+      <w:proofErr w:type="spellStart"/>
+      <w:r>
+        <w:t>predstavljeno</w:t>
+      </w:r>
+      <w:proofErr w:type="spellEnd"/>
+      <w:r>
+        <w:t xml:space="preserve"> </w:t>
+      </w:r>
+      <w:proofErr w:type="spellStart"/>
+      <w:r>
+        <w:t>na</w:t>
+      </w:r>
+      <w:proofErr w:type="spellEnd"/>
+      <w:r>
+        <w:t xml:space="preserve"> </w:t>
+      </w:r>
+      <w:proofErr w:type="spellStart"/>
+      <w:r>
+        <w:t>sledeci</w:t>
+      </w:r>
+      <w:proofErr w:type="spellEnd"/>
+      <w:r>
+        <w:t xml:space="preserve"> </w:t>
+      </w:r>
+      <w:proofErr w:type="spellStart"/>
+      <w:r>
+        <w:t>nacin</w:t>
+      </w:r>
+      <w:proofErr w:type="spellEnd"/>
+      <w:r>
+        <w:t xml:space="preserve">: </w:t>
       </w:r>
     </w:p>
     <w:p>
       <w:pPr>
-        <w:pStyle w:val="Normal"/>
-        <w:rPr>
-          <w:b/>
+        <w:rPr>
           <w:b/>
           <w:bCs/>
           <w:u w:val="single"/>
@@ -52,33 +101,307 @@
           <w:bCs/>
           <w:u w:val="single"/>
         </w:rPr>
-        <w:t>‘</w:t>
-      </w:r>
+        <w:t>‘(  (</w:t>
+      </w:r>
+      <w:proofErr w:type="spellStart"/>
       <w:r>
         <w:rPr>
           <w:b/>
           <w:bCs/>
           <w:u w:val="single"/>
         </w:rPr>
-        <w:t>(  (tabla)  (“XiliO”  trenutnoNaPotezu)  (brojStekovaX  brojStekovaO)  velicinaTable )</w:t>
+        <w:t>tabla</w:t>
+      </w:r>
+      <w:proofErr w:type="spellEnd"/>
+      <w:r>
+        <w:rPr>
+          <w:b/>
+          <w:bCs/>
+          <w:u w:val="single"/>
+        </w:rPr>
+        <w:t>)  (“</w:t>
+      </w:r>
+      <w:proofErr w:type="spellStart"/>
+      <w:r>
+        <w:rPr>
+          <w:b/>
+          <w:bCs/>
+          <w:u w:val="single"/>
+        </w:rPr>
+        <w:t>XiliO</w:t>
+      </w:r>
+      <w:proofErr w:type="spellEnd"/>
+      <w:r>
+        <w:rPr>
+          <w:b/>
+          <w:bCs/>
+          <w:u w:val="single"/>
+        </w:rPr>
+        <w:t xml:space="preserve">”  </w:t>
+      </w:r>
+      <w:proofErr w:type="spellStart"/>
+      <w:r>
+        <w:rPr>
+          <w:b/>
+          <w:bCs/>
+          <w:u w:val="single"/>
+        </w:rPr>
+        <w:t>trenutnoNaPotezu</w:t>
+      </w:r>
+      <w:proofErr w:type="spellEnd"/>
+      <w:r>
+        <w:rPr>
+          <w:b/>
+          <w:bCs/>
+          <w:u w:val="single"/>
+        </w:rPr>
+        <w:t>)  (</w:t>
+      </w:r>
+      <w:proofErr w:type="spellStart"/>
+      <w:r>
+        <w:rPr>
+          <w:b/>
+          <w:bCs/>
+          <w:u w:val="single"/>
+        </w:rPr>
+        <w:t>brojStekovaX</w:t>
+      </w:r>
+      <w:proofErr w:type="spellEnd"/>
+      <w:r>
+        <w:rPr>
+          <w:b/>
+          <w:bCs/>
+          <w:u w:val="single"/>
+        </w:rPr>
+        <w:t xml:space="preserve">  </w:t>
+      </w:r>
+      <w:proofErr w:type="spellStart"/>
+      <w:r>
+        <w:rPr>
+          <w:b/>
+          <w:bCs/>
+          <w:u w:val="single"/>
+        </w:rPr>
+        <w:t>brojStekovaO</w:t>
+      </w:r>
+      <w:proofErr w:type="spellEnd"/>
+      <w:r>
+        <w:rPr>
+          <w:b/>
+          <w:bCs/>
+          <w:u w:val="single"/>
+        </w:rPr>
+        <w:t xml:space="preserve">)  </w:t>
+      </w:r>
+      <w:proofErr w:type="spellStart"/>
+      <w:r>
+        <w:rPr>
+          <w:b/>
+          <w:bCs/>
+          <w:u w:val="single"/>
+        </w:rPr>
+        <w:t>velicinaTable</w:t>
+      </w:r>
+      <w:proofErr w:type="spellEnd"/>
+      <w:r>
+        <w:rPr>
+          <w:b/>
+          <w:bCs/>
+          <w:u w:val="single"/>
+        </w:rPr>
+        <w:t xml:space="preserve"> )</w:t>
       </w:r>
     </w:p>
     <w:p>
-      <w:pPr>
-        <w:pStyle w:val="Normal"/>
-        <w:rPr/>
-      </w:pPr>
-      <w:r>
-        <w:rPr/>
-        <w:t>Tabla je implementirana kao lista koja sadrzi liste koje predstavljaju redove. Svaki red sadrzi listu polja. TrenutnoNaPotezu—0 ukoliko je na potezu  racunar, 1 ukoliko je na potezu  covek.</w:t>
+      <w:proofErr w:type="spellStart"/>
+      <w:r>
+        <w:t>Tabla</w:t>
+      </w:r>
+      <w:proofErr w:type="spellEnd"/>
+      <w:r>
+        <w:t xml:space="preserve"> je </w:t>
+      </w:r>
+      <w:proofErr w:type="spellStart"/>
+      <w:r>
+        <w:t>implementirana</w:t>
+      </w:r>
+      <w:proofErr w:type="spellEnd"/>
+      <w:r>
+        <w:t xml:space="preserve"> </w:t>
+      </w:r>
+      <w:proofErr w:type="spellStart"/>
+      <w:r>
+        <w:t>kao</w:t>
+      </w:r>
+      <w:proofErr w:type="spellEnd"/>
+      <w:r>
+        <w:t xml:space="preserve"> </w:t>
+      </w:r>
+      <w:proofErr w:type="spellStart"/>
+      <w:r>
+        <w:t>lista</w:t>
+      </w:r>
+      <w:proofErr w:type="spellEnd"/>
+      <w:r>
+        <w:t xml:space="preserve"> </w:t>
+      </w:r>
+      <w:proofErr w:type="spellStart"/>
+      <w:r>
+        <w:t>koja</w:t>
+      </w:r>
+      <w:proofErr w:type="spellEnd"/>
+      <w:r>
+        <w:t xml:space="preserve"> </w:t>
+      </w:r>
+      <w:proofErr w:type="spellStart"/>
+      <w:r>
+        <w:t>sadrzi</w:t>
+      </w:r>
+      <w:proofErr w:type="spellEnd"/>
+      <w:r>
+        <w:t xml:space="preserve"> </w:t>
+      </w:r>
+      <w:proofErr w:type="spellStart"/>
+      <w:r>
+        <w:t>liste</w:t>
+      </w:r>
+      <w:proofErr w:type="spellEnd"/>
+      <w:r>
+        <w:t xml:space="preserve"> </w:t>
+      </w:r>
+      <w:proofErr w:type="spellStart"/>
+      <w:r>
+        <w:t>koje</w:t>
+      </w:r>
+      <w:proofErr w:type="spellEnd"/>
+      <w:r>
+        <w:t xml:space="preserve"> </w:t>
+      </w:r>
+      <w:proofErr w:type="spellStart"/>
+      <w:r>
+        <w:t>predstavljaju</w:t>
+      </w:r>
+      <w:proofErr w:type="spellEnd"/>
+      <w:r>
+        <w:t xml:space="preserve"> </w:t>
+      </w:r>
+      <w:proofErr w:type="spellStart"/>
+      <w:r>
+        <w:t>redove</w:t>
+      </w:r>
+      <w:proofErr w:type="spellEnd"/>
+      <w:r>
+        <w:t xml:space="preserve">. </w:t>
+      </w:r>
+      <w:proofErr w:type="spellStart"/>
+      <w:r>
+        <w:t>Svaki</w:t>
+      </w:r>
+      <w:proofErr w:type="spellEnd"/>
+      <w:r>
+        <w:t xml:space="preserve"> red </w:t>
+      </w:r>
+      <w:proofErr w:type="spellStart"/>
+      <w:r>
+        <w:t>sadrzi</w:t>
+      </w:r>
+      <w:proofErr w:type="spellEnd"/>
+      <w:r>
+        <w:t xml:space="preserve"> </w:t>
+      </w:r>
+      <w:proofErr w:type="spellStart"/>
+      <w:r>
+        <w:t>listu</w:t>
+      </w:r>
+      <w:proofErr w:type="spellEnd"/>
+      <w:r>
+        <w:t xml:space="preserve"> </w:t>
+      </w:r>
+      <w:proofErr w:type="spellStart"/>
+      <w:r>
+        <w:t>polja</w:t>
+      </w:r>
+      <w:proofErr w:type="spellEnd"/>
+      <w:r>
+        <w:t xml:space="preserve">. </w:t>
+      </w:r>
+      <w:proofErr w:type="spellStart"/>
+      <w:r>
+        <w:t>TrenutnoNaPotezu</w:t>
+      </w:r>
+      <w:proofErr w:type="spellEnd"/>
+      <w:r>
+        <w:t xml:space="preserve">—0 </w:t>
+      </w:r>
+      <w:proofErr w:type="spellStart"/>
+      <w:r>
+        <w:t>ukoliko</w:t>
+      </w:r>
+      <w:proofErr w:type="spellEnd"/>
+      <w:r>
+        <w:t xml:space="preserve"> je </w:t>
+      </w:r>
+      <w:proofErr w:type="spellStart"/>
+      <w:r>
+        <w:t>na</w:t>
+      </w:r>
+      <w:proofErr w:type="spellEnd"/>
+      <w:r>
+        <w:t xml:space="preserve"> </w:t>
+      </w:r>
+      <w:proofErr w:type="spellStart"/>
+      <w:r>
+        <w:t>potezu</w:t>
+      </w:r>
+      <w:proofErr w:type="spellEnd"/>
+      <w:r>
+        <w:t xml:space="preserve">  </w:t>
+      </w:r>
+      <w:proofErr w:type="spellStart"/>
+      <w:r>
+        <w:t>racunar</w:t>
+      </w:r>
+      <w:proofErr w:type="spellEnd"/>
+      <w:r>
+        <w:t xml:space="preserve">, 1 </w:t>
+      </w:r>
+      <w:proofErr w:type="spellStart"/>
+      <w:r>
+        <w:t>ukoliko</w:t>
+      </w:r>
+      <w:proofErr w:type="spellEnd"/>
+      <w:r>
+        <w:t xml:space="preserve"> je </w:t>
+      </w:r>
+      <w:proofErr w:type="spellStart"/>
+      <w:r>
+        <w:t>na</w:t>
+      </w:r>
+      <w:proofErr w:type="spellEnd"/>
+      <w:r>
+        <w:t xml:space="preserve"> </w:t>
+      </w:r>
+      <w:proofErr w:type="spellStart"/>
+      <w:r>
+        <w:t>potezu</w:t>
+      </w:r>
+      <w:proofErr w:type="spellEnd"/>
+      <w:r>
+        <w:t xml:space="preserve">  </w:t>
+      </w:r>
+      <w:proofErr w:type="spellStart"/>
+      <w:r>
+        <w:t>covek</w:t>
+      </w:r>
+      <w:proofErr w:type="spellEnd"/>
+      <w:r>
+        <w:t>.</w:t>
       </w:r>
     </w:p>
     <w:p>
       <w:pPr>
-        <w:pStyle w:val="Normal"/>
         <w:jc w:val="center"/>
         <w:rPr>
-          <w:b/>
           <w:b/>
           <w:bCs/>
           <w:sz w:val="24"/>
@@ -86,6 +409,7 @@
           <w:u w:val="single"/>
         </w:rPr>
       </w:pPr>
+      <w:proofErr w:type="spellStart"/>
       <w:r>
         <w:rPr>
           <w:b/>
@@ -94,8 +418,31 @@
           <w:szCs w:val="24"/>
           <w:u w:val="single"/>
         </w:rPr>
-        <w:t>Opisi funkcija</w:t>
-      </w:r>
+        <w:t>Opisi</w:t>
+      </w:r>
+      <w:proofErr w:type="spellEnd"/>
+      <w:r>
+        <w:rPr>
+          <w:b/>
+          <w:bCs/>
+          <w:sz w:val="24"/>
+          <w:szCs w:val="24"/>
+          <w:u w:val="single"/>
+        </w:rPr>
+        <w:t xml:space="preserve"> </w:t>
+      </w:r>
+      <w:proofErr w:type="spellStart"/>
+      <w:r>
+        <w:rPr>
+          <w:b/>
+          <w:bCs/>
+          <w:sz w:val="24"/>
+          <w:szCs w:val="24"/>
+          <w:u w:val="single"/>
+        </w:rPr>
+        <w:t>funkcija</w:t>
+      </w:r>
+      <w:proofErr w:type="spellEnd"/>
     </w:p>
     <w:p>
       <w:pPr>
@@ -105,8 +452,8 @@
           <w:numId w:val="1"/>
         </w:numPr>
         <w:jc w:val="both"/>
-        <w:rPr/>
-      </w:pPr>
+      </w:pPr>
+      <w:proofErr w:type="spellStart"/>
       <w:r>
         <w:rPr>
           <w:b/>
@@ -114,9 +461,49 @@
         </w:rPr>
         <w:t>praviTablu</w:t>
       </w:r>
-      <w:r>
-        <w:rPr/>
-        <w:t>—vraca tablu za igranje zadate velicine.</w:t>
+      <w:proofErr w:type="spellEnd"/>
+      <w:r>
+        <w:t>—</w:t>
+      </w:r>
+      <w:proofErr w:type="spellStart"/>
+      <w:r>
+        <w:t>vraca</w:t>
+      </w:r>
+      <w:proofErr w:type="spellEnd"/>
+      <w:r>
+        <w:t xml:space="preserve"> </w:t>
+      </w:r>
+      <w:proofErr w:type="spellStart"/>
+      <w:r>
+        <w:t>tablu</w:t>
+      </w:r>
+      <w:proofErr w:type="spellEnd"/>
+      <w:r>
+        <w:t xml:space="preserve"> za </w:t>
+      </w:r>
+      <w:proofErr w:type="spellStart"/>
+      <w:r>
+        <w:t>igranje</w:t>
+      </w:r>
+      <w:proofErr w:type="spellEnd"/>
+      <w:r>
+        <w:t xml:space="preserve"> </w:t>
+      </w:r>
+      <w:proofErr w:type="spellStart"/>
+      <w:r>
+        <w:t>zadate</w:t>
+      </w:r>
+      <w:proofErr w:type="spellEnd"/>
+      <w:r>
+        <w:t xml:space="preserve"> </w:t>
+      </w:r>
+      <w:proofErr w:type="spellStart"/>
+      <w:r>
+        <w:t>velicine</w:t>
+      </w:r>
+      <w:proofErr w:type="spellEnd"/>
+      <w:r>
+        <w:t>.</w:t>
       </w:r>
     </w:p>
     <w:p>
@@ -126,18 +513,70 @@
           <w:ilvl w:val="0"/>
           <w:numId w:val="1"/>
         </w:numPr>
-        <w:rPr/>
-      </w:pPr>
-      <w:r>
-        <w:rPr>
-          <w:b/>
-          <w:bCs/>
-        </w:rPr>
-        <w:t>napuniTablu—</w:t>
-      </w:r>
-      <w:r>
-        <w:rPr/>
-        <w:t>postavlja odgovarajuci broj  zetona na tablu.</w:t>
+      </w:pPr>
+      <w:proofErr w:type="spellStart"/>
+      <w:r>
+        <w:rPr>
+          <w:b/>
+          <w:bCs/>
+        </w:rPr>
+        <w:t>napuniTablu</w:t>
+      </w:r>
+      <w:proofErr w:type="spellEnd"/>
+      <w:r>
+        <w:rPr>
+          <w:b/>
+          <w:bCs/>
+        </w:rPr>
+        <w:t>—</w:t>
+      </w:r>
+      <w:proofErr w:type="spellStart"/>
+      <w:r>
+        <w:t>postavlja</w:t>
+      </w:r>
+      <w:proofErr w:type="spellEnd"/>
+      <w:r>
+        <w:t xml:space="preserve"> </w:t>
+      </w:r>
+      <w:proofErr w:type="spellStart"/>
+      <w:r>
+        <w:t>odgovarajuci</w:t>
+      </w:r>
+      <w:proofErr w:type="spellEnd"/>
+      <w:r>
+        <w:t xml:space="preserve"> </w:t>
+      </w:r>
+      <w:proofErr w:type="spellStart"/>
+      <w:r>
+        <w:t>broj</w:t>
+      </w:r>
+      <w:proofErr w:type="spellEnd"/>
+      <w:r>
+        <w:t xml:space="preserve">  </w:t>
+      </w:r>
+      <w:proofErr w:type="spellStart"/>
+      <w:r>
+        <w:t>zetona</w:t>
+      </w:r>
+      <w:proofErr w:type="spellEnd"/>
+      <w:r>
+        <w:t xml:space="preserve"> </w:t>
+      </w:r>
+      <w:proofErr w:type="spellStart"/>
+      <w:r>
+        <w:t>na</w:t>
+      </w:r>
+      <w:proofErr w:type="spellEnd"/>
+      <w:r>
+        <w:t xml:space="preserve"> </w:t>
+      </w:r>
+      <w:proofErr w:type="spellStart"/>
+      <w:r>
+        <w:t>tablu</w:t>
+      </w:r>
+      <w:proofErr w:type="spellEnd"/>
+      <w:r>
+        <w:t>.</w:t>
       </w:r>
     </w:p>
     <w:p>
@@ -147,8 +586,8 @@
           <w:ilvl w:val="0"/>
           <w:numId w:val="1"/>
         </w:numPr>
-        <w:rPr/>
-      </w:pPr>
+      </w:pPr>
+      <w:proofErr w:type="spellStart"/>
       <w:r>
         <w:rPr>
           <w:b/>
@@ -156,9 +595,84 @@
         </w:rPr>
         <w:t>inicijalnoStanje</w:t>
       </w:r>
-      <w:r>
-        <w:rPr/>
-        <w:t>—generise pocetno stanje (unutar ove fje se odredjuje ko igra prvi).</w:t>
+      <w:proofErr w:type="spellEnd"/>
+      <w:r>
+        <w:t>—</w:t>
+      </w:r>
+      <w:proofErr w:type="spellStart"/>
+      <w:r>
+        <w:t>generise</w:t>
+      </w:r>
+      <w:proofErr w:type="spellEnd"/>
+      <w:r>
+        <w:t xml:space="preserve"> </w:t>
+      </w:r>
+      <w:proofErr w:type="spellStart"/>
+      <w:r>
+        <w:t>pocet</w:t>
+      </w:r>
+      <w:r>
+        <w:t>no</w:t>
+      </w:r>
+      <w:proofErr w:type="spellEnd"/>
+      <w:r>
+        <w:t xml:space="preserve"> </w:t>
+      </w:r>
+      <w:proofErr w:type="spellStart"/>
+      <w:r>
+        <w:t>stanje</w:t>
+      </w:r>
+      <w:proofErr w:type="spellEnd"/>
+      <w:r>
+        <w:t xml:space="preserve"> (</w:t>
+      </w:r>
+      <w:proofErr w:type="spellStart"/>
+      <w:r>
+        <w:t>unutar</w:t>
+      </w:r>
+      <w:proofErr w:type="spellEnd"/>
+      <w:r>
+        <w:t xml:space="preserve"> </w:t>
+      </w:r>
+      <w:proofErr w:type="spellStart"/>
+      <w:r>
+        <w:t>ove</w:t>
+      </w:r>
+      <w:proofErr w:type="spellEnd"/>
+      <w:r>
+        <w:t xml:space="preserve"> </w:t>
+      </w:r>
+      <w:proofErr w:type="spellStart"/>
+      <w:r>
+        <w:t>fje</w:t>
+      </w:r>
+      <w:proofErr w:type="spellEnd"/>
+      <w:r>
+        <w:t xml:space="preserve"> se </w:t>
+      </w:r>
+      <w:proofErr w:type="spellStart"/>
+      <w:r>
+        <w:t>odredjuje</w:t>
+      </w:r>
+      <w:proofErr w:type="spellEnd"/>
+      <w:r>
+        <w:t xml:space="preserve"> ko </w:t>
+      </w:r>
+      <w:proofErr w:type="spellStart"/>
+      <w:r>
+        <w:t>igra</w:t>
+      </w:r>
+      <w:proofErr w:type="spellEnd"/>
+      <w:r>
+        <w:t xml:space="preserve"> </w:t>
+      </w:r>
+      <w:proofErr w:type="spellStart"/>
+      <w:r>
+        <w:t>prvi</w:t>
+      </w:r>
+      <w:proofErr w:type="spellEnd"/>
+      <w:r>
+        <w:t>).</w:t>
       </w:r>
     </w:p>
     <w:p>
@@ -168,8 +682,8 @@
           <w:ilvl w:val="0"/>
           <w:numId w:val="1"/>
         </w:numPr>
-        <w:rPr/>
-      </w:pPr>
+      </w:pPr>
+      <w:proofErr w:type="spellStart"/>
       <w:r>
         <w:rPr>
           <w:b/>
@@ -177,9 +691,33 @@
         </w:rPr>
         <w:t>proveriCiljnoStanje</w:t>
       </w:r>
-      <w:r>
-        <w:rPr/>
-        <w:t>—provera da li imamo pobednika.</w:t>
+      <w:proofErr w:type="spellEnd"/>
+      <w:r>
+        <w:t>—</w:t>
+      </w:r>
+      <w:proofErr w:type="spellStart"/>
+      <w:r>
+        <w:t>provera</w:t>
+      </w:r>
+      <w:proofErr w:type="spellEnd"/>
+      <w:r>
+        <w:t xml:space="preserve"> da li </w:t>
+      </w:r>
+      <w:proofErr w:type="spellStart"/>
+      <w:r>
+        <w:t>imamo</w:t>
+      </w:r>
+      <w:proofErr w:type="spellEnd"/>
+      <w:r>
+        <w:t xml:space="preserve"> </w:t>
+      </w:r>
+      <w:proofErr w:type="spellStart"/>
+      <w:r>
+        <w:t>pobednika</w:t>
+      </w:r>
+      <w:proofErr w:type="spellEnd"/>
+      <w:r>
+        <w:t>.</w:t>
       </w:r>
     </w:p>
     <w:p>
@@ -189,8 +727,8 @@
           <w:ilvl w:val="0"/>
           <w:numId w:val="1"/>
         </w:numPr>
-        <w:rPr/>
-      </w:pPr>
+      </w:pPr>
+      <w:proofErr w:type="spellStart"/>
       <w:r>
         <w:rPr>
           <w:b/>
@@ -198,9 +736,97 @@
         </w:rPr>
         <w:t>zetoniNaTabli</w:t>
       </w:r>
-      <w:r>
-        <w:rPr/>
-        <w:t>—vraca polja koja sadrze zetone (pomocna fja kod provere validnosti poteza).</w:t>
+      <w:proofErr w:type="spellEnd"/>
+      <w:r>
+        <w:t>—</w:t>
+      </w:r>
+      <w:proofErr w:type="spellStart"/>
+      <w:r>
+        <w:t>vraca</w:t>
+      </w:r>
+      <w:proofErr w:type="spellEnd"/>
+      <w:r>
+        <w:t xml:space="preserve"> </w:t>
+      </w:r>
+      <w:proofErr w:type="spellStart"/>
+      <w:r>
+        <w:t>polja</w:t>
+      </w:r>
+      <w:proofErr w:type="spellEnd"/>
+      <w:r>
+        <w:t xml:space="preserve"> </w:t>
+      </w:r>
+      <w:proofErr w:type="spellStart"/>
+      <w:r>
+        <w:t>koja</w:t>
+      </w:r>
+      <w:proofErr w:type="spellEnd"/>
+      <w:r>
+        <w:t xml:space="preserve"> </w:t>
+      </w:r>
+      <w:proofErr w:type="spellStart"/>
+      <w:r>
+        <w:t>sadrze</w:t>
+      </w:r>
+      <w:proofErr w:type="spellEnd"/>
+      <w:r>
+        <w:t xml:space="preserve"> </w:t>
+      </w:r>
+      <w:proofErr w:type="spellStart"/>
+      <w:r>
+        <w:t>zetone</w:t>
+      </w:r>
+      <w:proofErr w:type="spellEnd"/>
+      <w:r>
+        <w:t xml:space="preserve"> (</w:t>
+      </w:r>
+      <w:proofErr w:type="spellStart"/>
+      <w:r>
+        <w:t>pomocna</w:t>
+      </w:r>
+      <w:proofErr w:type="spellEnd"/>
+      <w:r>
+        <w:t xml:space="preserve"> </w:t>
+      </w:r>
+      <w:proofErr w:type="spellStart"/>
+      <w:r>
+        <w:t>fja</w:t>
+      </w:r>
+      <w:proofErr w:type="spellEnd"/>
+      <w:r>
+        <w:t xml:space="preserve"> </w:t>
+      </w:r>
+      <w:proofErr w:type="spellStart"/>
+      <w:r>
+        <w:t>kod</w:t>
+      </w:r>
+      <w:proofErr w:type="spellEnd"/>
+      <w:r>
+        <w:t xml:space="preserve"> </w:t>
+      </w:r>
+      <w:proofErr w:type="spellStart"/>
+      <w:r>
+        <w:t>provere</w:t>
+      </w:r>
+      <w:proofErr w:type="spellEnd"/>
+      <w:r>
+        <w:t xml:space="preserve"> </w:t>
+      </w:r>
+      <w:proofErr w:type="spellStart"/>
+      <w:r>
+        <w:t>validnosti</w:t>
+      </w:r>
+      <w:proofErr w:type="spellEnd"/>
+      <w:r>
+        <w:t xml:space="preserve"> </w:t>
+      </w:r>
+      <w:proofErr w:type="spellStart"/>
+      <w:r>
+        <w:t>poteza</w:t>
+      </w:r>
+      <w:proofErr w:type="spellEnd"/>
+      <w:r>
+        <w:t>).</w:t>
       </w:r>
     </w:p>
     <w:p>
@@ -210,18 +836,140 @@
           <w:ilvl w:val="0"/>
           <w:numId w:val="1"/>
         </w:numPr>
-        <w:rPr/>
-      </w:pPr>
-      <w:r>
-        <w:rPr>
-          <w:b/>
-          <w:bCs/>
-        </w:rPr>
-        <w:t xml:space="preserve">rastojanje </w:t>
-      </w:r>
-      <w:r>
-        <w:rPr/>
-        <w:t>– vraca broj koraka izmedju dva polja na tabli (pomocna fja kod provere validnosti poteza).</w:t>
+      </w:pPr>
+      <w:proofErr w:type="spellStart"/>
+      <w:r>
+        <w:rPr>
+          <w:b/>
+          <w:bCs/>
+        </w:rPr>
+        <w:t>rastojanje</w:t>
+      </w:r>
+      <w:proofErr w:type="spellEnd"/>
+      <w:r>
+        <w:rPr>
+          <w:b/>
+          <w:bCs/>
+        </w:rPr>
+        <w:t xml:space="preserve"> </w:t>
+      </w:r>
+      <w:r>
+        <w:t xml:space="preserve">– </w:t>
+      </w:r>
+      <w:proofErr w:type="spellStart"/>
+      <w:r>
+        <w:t>vraca</w:t>
+      </w:r>
+      <w:proofErr w:type="spellEnd"/>
+      <w:r>
+        <w:t xml:space="preserve"> </w:t>
+      </w:r>
+      <w:proofErr w:type="spellStart"/>
+      <w:r>
+        <w:t>broj</w:t>
+      </w:r>
+      <w:proofErr w:type="spellEnd"/>
+      <w:r>
+        <w:t xml:space="preserve"> </w:t>
+      </w:r>
+      <w:proofErr w:type="spellStart"/>
+      <w:r>
+        <w:t>koraka</w:t>
+      </w:r>
+      <w:proofErr w:type="spellEnd"/>
+      <w:r>
+        <w:t xml:space="preserve"> </w:t>
+      </w:r>
+      <w:proofErr w:type="spellStart"/>
+      <w:r>
+        <w:t>izmedju</w:t>
+      </w:r>
+      <w:proofErr w:type="spellEnd"/>
+      <w:r>
+        <w:t xml:space="preserve"> </w:t>
+      </w:r>
+      <w:proofErr w:type="spellStart"/>
+      <w:r>
+        <w:t>dva</w:t>
+      </w:r>
+      <w:proofErr w:type="spellEnd"/>
+      <w:r>
+        <w:t xml:space="preserve"> </w:t>
+      </w:r>
+      <w:proofErr w:type="spellStart"/>
+      <w:r>
+        <w:t>polja</w:t>
+      </w:r>
+      <w:proofErr w:type="spellEnd"/>
+      <w:r>
+        <w:t xml:space="preserve"> </w:t>
+      </w:r>
+      <w:proofErr w:type="spellStart"/>
+      <w:r>
+        <w:t>na</w:t>
+      </w:r>
+      <w:proofErr w:type="spellEnd"/>
+      <w:r>
+        <w:t xml:space="preserve"> </w:t>
+      </w:r>
+      <w:proofErr w:type="spellStart"/>
+      <w:r>
+        <w:t>tabli</w:t>
+      </w:r>
+      <w:proofErr w:type="spellEnd"/>
+      <w:r>
+        <w:t xml:space="preserve"> (</w:t>
+      </w:r>
+      <w:proofErr w:type="spellStart"/>
+      <w:r>
+        <w:t>po</w:t>
+      </w:r>
+      <w:r>
+        <w:t>mocna</w:t>
+      </w:r>
+      <w:proofErr w:type="spellEnd"/>
+      <w:r>
+        <w:t xml:space="preserve"> </w:t>
+      </w:r>
+      <w:proofErr w:type="spellStart"/>
+      <w:r>
+        <w:t>fja</w:t>
+      </w:r>
+      <w:proofErr w:type="spellEnd"/>
+      <w:r>
+        <w:t xml:space="preserve"> </w:t>
+      </w:r>
+      <w:proofErr w:type="spellStart"/>
+      <w:r>
+        <w:t>kod</w:t>
+      </w:r>
+      <w:proofErr w:type="spellEnd"/>
+      <w:r>
+        <w:t xml:space="preserve"> </w:t>
+      </w:r>
+      <w:proofErr w:type="spellStart"/>
+      <w:r>
+        <w:t>provere</w:t>
+      </w:r>
+      <w:proofErr w:type="spellEnd"/>
+      <w:r>
+        <w:t xml:space="preserve"> </w:t>
+      </w:r>
+      <w:proofErr w:type="spellStart"/>
+      <w:r>
+        <w:t>validnosti</w:t>
+      </w:r>
+      <w:proofErr w:type="spellEnd"/>
+      <w:r>
+        <w:t xml:space="preserve"> </w:t>
+      </w:r>
+      <w:proofErr w:type="spellStart"/>
+      <w:r>
+        <w:t>poteza</w:t>
+      </w:r>
+      <w:proofErr w:type="spellEnd"/>
+      <w:r>
+        <w:t>).</w:t>
       </w:r>
     </w:p>
     <w:p>
@@ -231,8 +979,8 @@
           <w:ilvl w:val="0"/>
           <w:numId w:val="1"/>
         </w:numPr>
-        <w:rPr/>
-      </w:pPr>
+      </w:pPr>
+      <w:proofErr w:type="spellStart"/>
       <w:r>
         <w:rPr>
           <w:b/>
@@ -240,9 +988,145 @@
         </w:rPr>
         <w:t>meniNajblizi</w:t>
       </w:r>
-      <w:r>
-        <w:rPr/>
-        <w:t>—vraca polje sa zetonima koje je najblize prosledjenom polju (ili vise ukoliko ih ima, pomocna fja kod provere validnosti poteza).</w:t>
+      <w:proofErr w:type="spellEnd"/>
+      <w:r>
+        <w:t>—</w:t>
+      </w:r>
+      <w:proofErr w:type="spellStart"/>
+      <w:r>
+        <w:t>vraca</w:t>
+      </w:r>
+      <w:proofErr w:type="spellEnd"/>
+      <w:r>
+        <w:t xml:space="preserve"> polje </w:t>
+      </w:r>
+      <w:proofErr w:type="spellStart"/>
+      <w:r>
+        <w:t>sa</w:t>
+      </w:r>
+      <w:proofErr w:type="spellEnd"/>
+      <w:r>
+        <w:t xml:space="preserve"> </w:t>
+      </w:r>
+      <w:proofErr w:type="spellStart"/>
+      <w:r>
+        <w:t>zetonima</w:t>
+      </w:r>
+      <w:proofErr w:type="spellEnd"/>
+      <w:r>
+        <w:t xml:space="preserve"> </w:t>
+      </w:r>
+      <w:proofErr w:type="spellStart"/>
+      <w:r>
+        <w:t>koje</w:t>
+      </w:r>
+      <w:proofErr w:type="spellEnd"/>
+      <w:r>
+        <w:t xml:space="preserve"> je </w:t>
+      </w:r>
+      <w:proofErr w:type="spellStart"/>
+      <w:r>
+        <w:t>najblize</w:t>
+      </w:r>
+      <w:proofErr w:type="spellEnd"/>
+      <w:r>
+        <w:t xml:space="preserve"> </w:t>
+      </w:r>
+      <w:proofErr w:type="spellStart"/>
+      <w:r>
+        <w:t>prosledjenom</w:t>
+      </w:r>
+      <w:proofErr w:type="spellEnd"/>
+      <w:r>
+        <w:t xml:space="preserve"> </w:t>
+      </w:r>
+      <w:proofErr w:type="spellStart"/>
+      <w:r>
+        <w:t>polju</w:t>
+      </w:r>
+      <w:proofErr w:type="spellEnd"/>
+      <w:r>
+        <w:t xml:space="preserve"> (</w:t>
+      </w:r>
+      <w:proofErr w:type="spellStart"/>
+      <w:r>
+        <w:t>ili</w:t>
+      </w:r>
+      <w:proofErr w:type="spellEnd"/>
+      <w:r>
+        <w:t xml:space="preserve"> vise </w:t>
+      </w:r>
+      <w:proofErr w:type="spellStart"/>
+      <w:r>
+        <w:t>ukoliko</w:t>
+      </w:r>
+      <w:proofErr w:type="spellEnd"/>
+      <w:r>
+        <w:t xml:space="preserve"> </w:t>
+      </w:r>
+      <w:proofErr w:type="spellStart"/>
+      <w:r>
+        <w:t>ih</w:t>
+      </w:r>
+      <w:proofErr w:type="spellEnd"/>
+      <w:r>
+        <w:t xml:space="preserve"> </w:t>
+      </w:r>
+      <w:proofErr w:type="spellStart"/>
+      <w:r>
+        <w:t>ima</w:t>
+      </w:r>
+      <w:proofErr w:type="spellEnd"/>
+      <w:r>
+        <w:t xml:space="preserve">, </w:t>
+      </w:r>
+      <w:proofErr w:type="spellStart"/>
+      <w:r>
+        <w:t>pomocna</w:t>
+      </w:r>
+      <w:proofErr w:type="spellEnd"/>
+      <w:r>
+        <w:t xml:space="preserve"> </w:t>
+      </w:r>
+      <w:proofErr w:type="spellStart"/>
+      <w:r>
+        <w:t>fja</w:t>
+      </w:r>
+      <w:proofErr w:type="spellEnd"/>
+      <w:r>
+        <w:t xml:space="preserve"> </w:t>
+      </w:r>
+      <w:proofErr w:type="spellStart"/>
+      <w:r>
+        <w:t>kod</w:t>
+      </w:r>
+      <w:proofErr w:type="spellEnd"/>
+      <w:r>
+        <w:t xml:space="preserve"> </w:t>
+      </w:r>
+      <w:proofErr w:type="spellStart"/>
+      <w:r>
+        <w:t>provere</w:t>
+      </w:r>
+      <w:proofErr w:type="spellEnd"/>
+      <w:r>
+        <w:t xml:space="preserve"> </w:t>
+      </w:r>
+      <w:proofErr w:type="spellStart"/>
+      <w:r>
+        <w:t>validnosti</w:t>
+      </w:r>
+      <w:proofErr w:type="spellEnd"/>
+      <w:r>
+        <w:t xml:space="preserve"> </w:t>
+      </w:r>
+      <w:proofErr w:type="spellStart"/>
+      <w:r>
+        <w:t>poteza</w:t>
+      </w:r>
+      <w:proofErr w:type="spellEnd"/>
+      <w:r>
+        <w:t>).</w:t>
       </w:r>
     </w:p>
     <w:p>
@@ -252,8 +1136,8 @@
           <w:ilvl w:val="0"/>
           <w:numId w:val="1"/>
         </w:numPr>
-        <w:rPr/>
-      </w:pPr>
+      </w:pPr>
+      <w:proofErr w:type="spellStart"/>
       <w:r>
         <w:rPr>
           <w:b/>
@@ -261,9 +1145,137 @@
         </w:rPr>
         <w:t>daLiSePriblizavaNajblizem</w:t>
       </w:r>
-      <w:r>
-        <w:rPr/>
-        <w:t>—provera da li se prilikom odigravanja poteza priblizivamo najblizem polju koje sadrzi zetone (pomocna fja kod provere validnosti poteza).</w:t>
+      <w:proofErr w:type="spellEnd"/>
+      <w:r>
+        <w:t>—</w:t>
+      </w:r>
+      <w:proofErr w:type="spellStart"/>
+      <w:r>
+        <w:t>provera</w:t>
+      </w:r>
+      <w:proofErr w:type="spellEnd"/>
+      <w:r>
+        <w:t xml:space="preserve"> da li se </w:t>
+      </w:r>
+      <w:proofErr w:type="spellStart"/>
+      <w:r>
+        <w:t>prilikom</w:t>
+      </w:r>
+      <w:proofErr w:type="spellEnd"/>
+      <w:r>
+        <w:t xml:space="preserve"> </w:t>
+      </w:r>
+      <w:proofErr w:type="spellStart"/>
+      <w:r>
+        <w:t>odigravanja</w:t>
+      </w:r>
+      <w:proofErr w:type="spellEnd"/>
+      <w:r>
+        <w:t xml:space="preserve"> </w:t>
+      </w:r>
+      <w:proofErr w:type="spellStart"/>
+      <w:r>
+        <w:t>poteza</w:t>
+      </w:r>
+      <w:proofErr w:type="spellEnd"/>
+      <w:r>
+        <w:t xml:space="preserve"> </w:t>
+      </w:r>
+      <w:proofErr w:type="spellStart"/>
+      <w:r>
+        <w:t>priblizivamo</w:t>
+      </w:r>
+      <w:proofErr w:type="spellEnd"/>
+      <w:r>
+        <w:t xml:space="preserve"> </w:t>
+      </w:r>
+      <w:proofErr w:type="spellStart"/>
+      <w:r>
+        <w:t>najblizem</w:t>
+      </w:r>
+      <w:proofErr w:type="spellEnd"/>
+      <w:r>
+        <w:t xml:space="preserve"> </w:t>
+      </w:r>
+      <w:proofErr w:type="spellStart"/>
+      <w:r>
+        <w:t>polju</w:t>
+      </w:r>
+      <w:proofErr w:type="spellEnd"/>
+      <w:r>
+        <w:t xml:space="preserve"> </w:t>
+      </w:r>
+      <w:proofErr w:type="spellStart"/>
+      <w:r>
+        <w:t>koje</w:t>
+      </w:r>
+      <w:proofErr w:type="spellEnd"/>
+      <w:r>
+        <w:t xml:space="preserve"> </w:t>
+      </w:r>
+      <w:proofErr w:type="spellStart"/>
+      <w:r>
+        <w:t>sadrzi</w:t>
+      </w:r>
+      <w:proofErr w:type="spellEnd"/>
+      <w:r>
+        <w:t xml:space="preserve"> </w:t>
+      </w:r>
+      <w:proofErr w:type="spellStart"/>
+      <w:r>
+        <w:t>zetone</w:t>
+      </w:r>
+      <w:proofErr w:type="spellEnd"/>
+      <w:r>
+        <w:t xml:space="preserve"> (</w:t>
+      </w:r>
+      <w:proofErr w:type="spellStart"/>
+      <w:r>
+        <w:t>pomocna</w:t>
+      </w:r>
+      <w:proofErr w:type="spellEnd"/>
+      <w:r>
+        <w:t xml:space="preserve"> </w:t>
+      </w:r>
+      <w:proofErr w:type="spellStart"/>
+      <w:r>
+        <w:t>fja</w:t>
+      </w:r>
+      <w:proofErr w:type="spellEnd"/>
+      <w:r>
+        <w:t xml:space="preserve"> </w:t>
+      </w:r>
+      <w:proofErr w:type="spellStart"/>
+      <w:r>
+        <w:t>kod</w:t>
+      </w:r>
+      <w:proofErr w:type="spellEnd"/>
+      <w:r>
+        <w:t xml:space="preserve"> </w:t>
+      </w:r>
+      <w:proofErr w:type="spellStart"/>
+      <w:r>
+        <w:t>provere</w:t>
+      </w:r>
+      <w:proofErr w:type="spellEnd"/>
+      <w:r>
+        <w:t xml:space="preserve"> </w:t>
+      </w:r>
+      <w:proofErr w:type="spellStart"/>
+      <w:r>
+        <w:t>validnosti</w:t>
+      </w:r>
+      <w:proofErr w:type="spellEnd"/>
+      <w:r>
+        <w:t xml:space="preserve"> </w:t>
+      </w:r>
+      <w:proofErr w:type="spellStart"/>
+      <w:r>
+        <w:t>poteza</w:t>
+      </w:r>
+      <w:proofErr w:type="spellEnd"/>
+      <w:r>
+        <w:t>).</w:t>
       </w:r>
     </w:p>
     <w:p>
@@ -273,14 +1285,14 @@
           <w:ilvl w:val="0"/>
           <w:numId w:val="1"/>
         </w:numPr>
-        <w:rPr/>
-      </w:pPr>
-      <w:r>
-        <w:rPr>
-          <w:b/>
-        </w:rPr>
-        <w:t xml:space="preserve"> </w:t>
-      </w:r>
+      </w:pPr>
+      <w:r>
+        <w:rPr>
+          <w:b/>
+        </w:rPr>
+        <w:t xml:space="preserve"> </w:t>
+      </w:r>
+      <w:proofErr w:type="spellStart"/>
       <w:r>
         <w:rPr>
           <w:b/>
@@ -288,15 +1300,60 @@
         </w:rPr>
         <w:t>crtajMatricu</w:t>
       </w:r>
+      <w:proofErr w:type="spellEnd"/>
       <w:r>
         <w:rPr>
           <w:b/>
         </w:rPr>
         <w:t>—</w:t>
       </w:r>
-      <w:r>
-        <w:rPr/>
-        <w:t>generise interfejs na osnovu trenutnog stanja.</w:t>
+      <w:proofErr w:type="spellStart"/>
+      <w:r>
+        <w:t>generise</w:t>
+      </w:r>
+      <w:proofErr w:type="spellEnd"/>
+      <w:r>
+        <w:t xml:space="preserve"> </w:t>
+      </w:r>
+      <w:proofErr w:type="spellStart"/>
+      <w:r>
+        <w:t>interfejs</w:t>
+      </w:r>
+      <w:proofErr w:type="spellEnd"/>
+      <w:r>
+        <w:t xml:space="preserve"> </w:t>
+      </w:r>
+      <w:proofErr w:type="spellStart"/>
+      <w:r>
+        <w:t>na</w:t>
+      </w:r>
+      <w:proofErr w:type="spellEnd"/>
+      <w:r>
+        <w:t xml:space="preserve"> </w:t>
+      </w:r>
+      <w:proofErr w:type="spellStart"/>
+      <w:r>
+        <w:t>osnovu</w:t>
+      </w:r>
+      <w:proofErr w:type="spellEnd"/>
+      <w:r>
+        <w:t xml:space="preserve"> </w:t>
+      </w:r>
+      <w:proofErr w:type="spellStart"/>
+      <w:r>
+        <w:t>trenutnog</w:t>
+      </w:r>
+      <w:proofErr w:type="spellEnd"/>
+      <w:r>
+        <w:t xml:space="preserve"> </w:t>
+      </w:r>
+      <w:proofErr w:type="spellStart"/>
+      <w:r>
+        <w:t>stanja</w:t>
+      </w:r>
+      <w:proofErr w:type="spellEnd"/>
+      <w:r>
+        <w:t>.</w:t>
       </w:r>
     </w:p>
     <w:p>
@@ -308,34 +1365,147 @@
         </w:numPr>
         <w:rPr>
           <w:b/>
-          <w:b/>
-        </w:rPr>
-      </w:pPr>
-      <w:r>
-        <w:rPr>
-          <w:b/>
-        </w:rPr>
-        <w:t xml:space="preserve"> </w:t>
-      </w:r>
-      <w:r>
-        <w:rPr>
-          <w:b/>
-        </w:rPr>
-        <w:t>validanPotez1—</w:t>
-      </w:r>
-      <w:r>
-        <w:rPr/>
-        <w:t xml:space="preserve">Proverava da li je se pokusalo da se krene sa belog polja, proverava da li je kretanje po dijagonali I poziva funkciju </w:t>
-      </w:r>
+        </w:rPr>
+      </w:pPr>
+      <w:r>
+        <w:rPr>
+          <w:b/>
+        </w:rPr>
+        <w:t xml:space="preserve"> validanPotez1—</w:t>
+      </w:r>
+      <w:proofErr w:type="spellStart"/>
+      <w:r>
+        <w:t>Proverava</w:t>
+      </w:r>
+      <w:proofErr w:type="spellEnd"/>
+      <w:r>
+        <w:t xml:space="preserve"> da li je se </w:t>
+      </w:r>
+      <w:proofErr w:type="spellStart"/>
+      <w:r>
+        <w:t>pokusalo</w:t>
+      </w:r>
+      <w:proofErr w:type="spellEnd"/>
+      <w:r>
+        <w:t xml:space="preserve"> da se </w:t>
+      </w:r>
+      <w:proofErr w:type="spellStart"/>
+      <w:r>
+        <w:t>krene</w:t>
+      </w:r>
+      <w:proofErr w:type="spellEnd"/>
+      <w:r>
+        <w:t xml:space="preserve"> </w:t>
+      </w:r>
+      <w:proofErr w:type="spellStart"/>
+      <w:r>
+        <w:t>sa</w:t>
+      </w:r>
+      <w:proofErr w:type="spellEnd"/>
+      <w:r>
+        <w:t xml:space="preserve"> </w:t>
+      </w:r>
+      <w:proofErr w:type="spellStart"/>
+      <w:r>
+        <w:t>belog</w:t>
+      </w:r>
+      <w:proofErr w:type="spellEnd"/>
+      <w:r>
+        <w:t xml:space="preserve"> </w:t>
+      </w:r>
+      <w:proofErr w:type="spellStart"/>
+      <w:r>
+        <w:t>polja</w:t>
+      </w:r>
+      <w:proofErr w:type="spellEnd"/>
+      <w:r>
+        <w:t xml:space="preserve">, </w:t>
+      </w:r>
+      <w:proofErr w:type="spellStart"/>
+      <w:r>
+        <w:t>proverava</w:t>
+      </w:r>
+      <w:proofErr w:type="spellEnd"/>
+      <w:r>
+        <w:t xml:space="preserve"> da li je </w:t>
+      </w:r>
+      <w:proofErr w:type="spellStart"/>
+      <w:r>
+        <w:t>kretanje</w:t>
+      </w:r>
+      <w:proofErr w:type="spellEnd"/>
+      <w:r>
+        <w:t xml:space="preserve"> </w:t>
+      </w:r>
+      <w:r>
+        <w:t xml:space="preserve">po </w:t>
+      </w:r>
+      <w:proofErr w:type="spellStart"/>
+      <w:r>
+        <w:t>dijagonali</w:t>
+      </w:r>
+      <w:proofErr w:type="spellEnd"/>
+      <w:r>
+        <w:t xml:space="preserve"> I </w:t>
+      </w:r>
+      <w:proofErr w:type="spellStart"/>
+      <w:r>
+        <w:t>poziva</w:t>
+      </w:r>
+      <w:proofErr w:type="spellEnd"/>
+      <w:r>
+        <w:t xml:space="preserve"> </w:t>
+      </w:r>
+      <w:proofErr w:type="spellStart"/>
+      <w:r>
+        <w:t>funkciju</w:t>
+      </w:r>
+      <w:proofErr w:type="spellEnd"/>
+      <w:r>
+        <w:t xml:space="preserve"> </w:t>
+      </w:r>
+      <w:proofErr w:type="spellStart"/>
       <w:r>
         <w:rPr>
           <w:b/>
         </w:rPr>
         <w:t>proveriValidnoVisinuPriblizavanje</w:t>
       </w:r>
-      <w:r>
-        <w:rPr/>
-        <w:t xml:space="preserve"> koja vrši ostale provere.</w:t>
+      <w:proofErr w:type="spellEnd"/>
+      <w:r>
+        <w:t xml:space="preserve"> </w:t>
+      </w:r>
+      <w:proofErr w:type="spellStart"/>
+      <w:r>
+        <w:t>koja</w:t>
+      </w:r>
+      <w:proofErr w:type="spellEnd"/>
+      <w:r>
+        <w:t xml:space="preserve"> </w:t>
+      </w:r>
+      <w:proofErr w:type="spellStart"/>
+      <w:r>
+        <w:t>vrši</w:t>
+      </w:r>
+      <w:proofErr w:type="spellEnd"/>
+      <w:r>
+        <w:t xml:space="preserve"> </w:t>
+      </w:r>
+      <w:proofErr w:type="spellStart"/>
+      <w:r>
+        <w:t>ostale</w:t>
+      </w:r>
+      <w:proofErr w:type="spellEnd"/>
+      <w:r>
+        <w:t xml:space="preserve"> </w:t>
+      </w:r>
+      <w:proofErr w:type="spellStart"/>
+      <w:r>
+        <w:t>provere</w:t>
+      </w:r>
+      <w:proofErr w:type="spellEnd"/>
+      <w:r>
+        <w:t>.</w:t>
       </w:r>
     </w:p>
     <w:p>
@@ -347,9 +1517,9 @@
         </w:numPr>
         <w:rPr>
           <w:b/>
-          <w:b/>
-        </w:rPr>
-      </w:pPr>
+        </w:rPr>
+      </w:pPr>
+      <w:proofErr w:type="spellStart"/>
       <w:r>
         <w:rPr>
           <w:b/>
@@ -357,24 +1527,229 @@
         <w:t>proveriValidnoVisinuPriblizavanje</w:t>
       </w:r>
       <w:r>
-        <w:rPr/>
-        <w:t xml:space="preserve">-poziva fju koja ispituje da li se priblizavamo najblizem za spajanje, ako je ispunjen uslov da se priblizavamo, imamo grananja u odnosu na stanje na tabele, poziv funkcija ako su ispunjeni uslovi, </w:t>
-      </w:r>
-      <w:r>
-        <w:rPr>
-          <w:b/>
-        </w:rPr>
-        <w:t>pomeriStekNaPrazno,</w:t>
-      </w:r>
-      <w:r>
-        <w:rPr/>
-        <w:t xml:space="preserve"> </w:t>
-      </w:r>
-      <w:r>
-        <w:rPr>
-          <w:b/>
-        </w:rPr>
-        <w:t>pomeriStekNaStek.</w:t>
+        <w:t>-poziva</w:t>
+      </w:r>
+      <w:proofErr w:type="spellEnd"/>
+      <w:r>
+        <w:t xml:space="preserve"> </w:t>
+      </w:r>
+      <w:proofErr w:type="spellStart"/>
+      <w:r>
+        <w:t>fju</w:t>
+      </w:r>
+      <w:proofErr w:type="spellEnd"/>
+      <w:r>
+        <w:t xml:space="preserve"> </w:t>
+      </w:r>
+      <w:proofErr w:type="spellStart"/>
+      <w:r>
+        <w:t>koja</w:t>
+      </w:r>
+      <w:proofErr w:type="spellEnd"/>
+      <w:r>
+        <w:t xml:space="preserve"> </w:t>
+      </w:r>
+      <w:proofErr w:type="spellStart"/>
+      <w:r>
+        <w:t>ispituje</w:t>
+      </w:r>
+      <w:proofErr w:type="spellEnd"/>
+      <w:r>
+        <w:t xml:space="preserve"> da li se </w:t>
+      </w:r>
+      <w:proofErr w:type="spellStart"/>
+      <w:r>
+        <w:t>priblizavamo</w:t>
+      </w:r>
+      <w:proofErr w:type="spellEnd"/>
+      <w:r>
+        <w:t xml:space="preserve"> </w:t>
+      </w:r>
+      <w:proofErr w:type="spellStart"/>
+      <w:r>
+        <w:t>najblizem</w:t>
+      </w:r>
+      <w:proofErr w:type="spellEnd"/>
+      <w:r>
+        <w:t xml:space="preserve"> za </w:t>
+      </w:r>
+      <w:proofErr w:type="spellStart"/>
+      <w:r>
+        <w:t>spajanje</w:t>
+      </w:r>
+      <w:proofErr w:type="spellEnd"/>
+      <w:r>
+        <w:t xml:space="preserve">, </w:t>
+      </w:r>
+      <w:proofErr w:type="spellStart"/>
+      <w:r>
+        <w:t>ako</w:t>
+      </w:r>
+      <w:proofErr w:type="spellEnd"/>
+      <w:r>
+        <w:t xml:space="preserve"> je </w:t>
+      </w:r>
+      <w:proofErr w:type="spellStart"/>
+      <w:r>
+        <w:t>ispunjen</w:t>
+      </w:r>
+      <w:proofErr w:type="spellEnd"/>
+      <w:r>
+        <w:t xml:space="preserve"> </w:t>
+      </w:r>
+      <w:proofErr w:type="spellStart"/>
+      <w:r>
+        <w:t>uslov</w:t>
+      </w:r>
+      <w:proofErr w:type="spellEnd"/>
+      <w:r>
+        <w:t xml:space="preserve"> da se </w:t>
+      </w:r>
+      <w:proofErr w:type="spellStart"/>
+      <w:r>
+        <w:t>priblizavamo</w:t>
+      </w:r>
+      <w:proofErr w:type="spellEnd"/>
+      <w:r>
+        <w:t xml:space="preserve">, </w:t>
+      </w:r>
+      <w:proofErr w:type="spellStart"/>
+      <w:r>
+        <w:t>imamo</w:t>
+      </w:r>
+      <w:proofErr w:type="spellEnd"/>
+      <w:r>
+        <w:t xml:space="preserve"> </w:t>
+      </w:r>
+      <w:proofErr w:type="spellStart"/>
+      <w:r>
+        <w:t>grananja</w:t>
+      </w:r>
+      <w:proofErr w:type="spellEnd"/>
+      <w:r>
+        <w:t xml:space="preserve"> u </w:t>
+      </w:r>
+      <w:proofErr w:type="spellStart"/>
+      <w:r>
+        <w:t>o</w:t>
+      </w:r>
+      <w:r>
+        <w:t>dnosu</w:t>
+      </w:r>
+      <w:proofErr w:type="spellEnd"/>
+      <w:r>
+        <w:t xml:space="preserve"> </w:t>
+      </w:r>
+      <w:proofErr w:type="spellStart"/>
+      <w:r>
+        <w:t>na</w:t>
+      </w:r>
+      <w:proofErr w:type="spellEnd"/>
+      <w:r>
+        <w:t xml:space="preserve"> </w:t>
+      </w:r>
+      <w:proofErr w:type="spellStart"/>
+      <w:r>
+        <w:t>stanje</w:t>
+      </w:r>
+      <w:proofErr w:type="spellEnd"/>
+      <w:r>
+        <w:t xml:space="preserve"> </w:t>
+      </w:r>
+      <w:proofErr w:type="spellStart"/>
+      <w:r>
+        <w:t>na</w:t>
+      </w:r>
+      <w:proofErr w:type="spellEnd"/>
+      <w:r>
+        <w:t xml:space="preserve"> </w:t>
+      </w:r>
+      <w:proofErr w:type="spellStart"/>
+      <w:r>
+        <w:t>tabele</w:t>
+      </w:r>
+      <w:proofErr w:type="spellEnd"/>
+      <w:r>
+        <w:t xml:space="preserve">, </w:t>
+      </w:r>
+      <w:proofErr w:type="spellStart"/>
+      <w:r>
+        <w:t>poziv</w:t>
+      </w:r>
+      <w:proofErr w:type="spellEnd"/>
+      <w:r>
+        <w:t xml:space="preserve"> </w:t>
+      </w:r>
+      <w:proofErr w:type="spellStart"/>
+      <w:r>
+        <w:t>funkcija</w:t>
+      </w:r>
+      <w:proofErr w:type="spellEnd"/>
+      <w:r>
+        <w:t xml:space="preserve"> </w:t>
+      </w:r>
+      <w:proofErr w:type="spellStart"/>
+      <w:r>
+        <w:t>ako</w:t>
+      </w:r>
+      <w:proofErr w:type="spellEnd"/>
+      <w:r>
+        <w:t xml:space="preserve"> </w:t>
+      </w:r>
+      <w:proofErr w:type="spellStart"/>
+      <w:r>
+        <w:t>su</w:t>
+      </w:r>
+      <w:proofErr w:type="spellEnd"/>
+      <w:r>
+        <w:t xml:space="preserve"> </w:t>
+      </w:r>
+      <w:proofErr w:type="spellStart"/>
+      <w:r>
+        <w:t>ispunjeni</w:t>
+      </w:r>
+      <w:proofErr w:type="spellEnd"/>
+      <w:r>
+        <w:t xml:space="preserve"> </w:t>
+      </w:r>
+      <w:proofErr w:type="spellStart"/>
+      <w:r>
+        <w:t>uslovi</w:t>
+      </w:r>
+      <w:proofErr w:type="spellEnd"/>
+      <w:r>
+        <w:t xml:space="preserve">, </w:t>
+      </w:r>
+      <w:proofErr w:type="spellStart"/>
+      <w:r>
+        <w:rPr>
+          <w:b/>
+        </w:rPr>
+        <w:t>pomeriStekNaPrazno</w:t>
+      </w:r>
+      <w:proofErr w:type="spellEnd"/>
+      <w:r>
+        <w:rPr>
+          <w:b/>
+        </w:rPr>
+        <w:t>,</w:t>
+      </w:r>
+      <w:r>
+        <w:t xml:space="preserve"> </w:t>
+      </w:r>
+      <w:proofErr w:type="spellStart"/>
+      <w:r>
+        <w:rPr>
+          <w:b/>
+        </w:rPr>
+        <w:t>pomeriStekNaStek</w:t>
+      </w:r>
+      <w:proofErr w:type="spellEnd"/>
+      <w:r>
+        <w:rPr>
+          <w:b/>
+        </w:rPr>
+        <w:t>.</w:t>
       </w:r>
     </w:p>
     <w:p>
@@ -386,28 +1761,180 @@
         </w:numPr>
         <w:rPr>
           <w:b/>
-          <w:b/>
-        </w:rPr>
-      </w:pPr>
-      <w:r>
-        <w:rPr>
-          <w:b/>
-        </w:rPr>
-        <w:t>pomeriStekNaStek- i</w:t>
-      </w:r>
-      <w:r>
-        <w:rPr/>
-        <w:t xml:space="preserve">spituje da li su ispunjeni uslovi za spajanje dva steka, ako jesu, poziva funkciju koja </w:t>
-      </w:r>
-      <w:r>
-        <w:rPr>
-          <w:b/>
-        </w:rPr>
-        <w:t xml:space="preserve">pomeriDiskove </w:t>
-      </w:r>
-      <w:r>
-        <w:rPr/>
-        <w:t>koja vrsi spajanje I promenu stanja.</w:t>
+        </w:rPr>
+      </w:pPr>
+      <w:proofErr w:type="spellStart"/>
+      <w:r>
+        <w:rPr>
+          <w:b/>
+        </w:rPr>
+        <w:t>pomeriStekNaStek</w:t>
+      </w:r>
+      <w:proofErr w:type="spellEnd"/>
+      <w:r>
+        <w:rPr>
+          <w:b/>
+        </w:rPr>
+        <w:t xml:space="preserve">- </w:t>
+      </w:r>
+      <w:proofErr w:type="spellStart"/>
+      <w:r>
+        <w:rPr>
+          <w:b/>
+        </w:rPr>
+        <w:t>i</w:t>
+      </w:r>
+      <w:r>
+        <w:t>spituje</w:t>
+      </w:r>
+      <w:proofErr w:type="spellEnd"/>
+      <w:r>
+        <w:t xml:space="preserve"> da li </w:t>
+      </w:r>
+      <w:proofErr w:type="spellStart"/>
+      <w:r>
+        <w:t>su</w:t>
+      </w:r>
+      <w:proofErr w:type="spellEnd"/>
+      <w:r>
+        <w:t xml:space="preserve"> </w:t>
+      </w:r>
+      <w:proofErr w:type="spellStart"/>
+      <w:r>
+        <w:t>ispunjeni</w:t>
+      </w:r>
+      <w:proofErr w:type="spellEnd"/>
+      <w:r>
+        <w:t xml:space="preserve"> </w:t>
+      </w:r>
+      <w:proofErr w:type="spellStart"/>
+      <w:r>
+        <w:t>uslovi</w:t>
+      </w:r>
+      <w:proofErr w:type="spellEnd"/>
+      <w:r>
+        <w:t xml:space="preserve"> za </w:t>
+      </w:r>
+      <w:proofErr w:type="spellStart"/>
+      <w:r>
+        <w:t>spajanje</w:t>
+      </w:r>
+      <w:proofErr w:type="spellEnd"/>
+      <w:r>
+        <w:t xml:space="preserve"> </w:t>
+      </w:r>
+      <w:proofErr w:type="spellStart"/>
+      <w:r>
+        <w:t>dva</w:t>
+      </w:r>
+      <w:proofErr w:type="spellEnd"/>
+      <w:r>
+        <w:t xml:space="preserve"> </w:t>
+      </w:r>
+      <w:proofErr w:type="spellStart"/>
+      <w:r>
+        <w:t>steka</w:t>
+      </w:r>
+      <w:proofErr w:type="spellEnd"/>
+      <w:r>
+        <w:t xml:space="preserve">, </w:t>
+      </w:r>
+      <w:proofErr w:type="spellStart"/>
+      <w:r>
+        <w:t>ako</w:t>
+      </w:r>
+      <w:proofErr w:type="spellEnd"/>
+      <w:r>
+        <w:t xml:space="preserve"> </w:t>
+      </w:r>
+      <w:proofErr w:type="spellStart"/>
+      <w:r>
+        <w:t>jesu</w:t>
+      </w:r>
+      <w:proofErr w:type="spellEnd"/>
+      <w:r>
+        <w:t xml:space="preserve">, </w:t>
+      </w:r>
+      <w:proofErr w:type="spellStart"/>
+      <w:r>
+        <w:t>poziva</w:t>
+      </w:r>
+      <w:proofErr w:type="spellEnd"/>
+      <w:r>
+        <w:t xml:space="preserve"> </w:t>
+      </w:r>
+      <w:proofErr w:type="spellStart"/>
+      <w:r>
+        <w:t>funkciju</w:t>
+      </w:r>
+      <w:proofErr w:type="spellEnd"/>
+      <w:r>
+        <w:t xml:space="preserve"> </w:t>
+      </w:r>
+      <w:proofErr w:type="spellStart"/>
+      <w:r>
+        <w:t>koja</w:t>
+      </w:r>
+      <w:proofErr w:type="spellEnd"/>
+      <w:r>
+        <w:t xml:space="preserve"> </w:t>
+      </w:r>
+      <w:proofErr w:type="spellStart"/>
+      <w:r>
+        <w:rPr>
+          <w:b/>
+        </w:rPr>
+        <w:t>pomeriDiskove</w:t>
+      </w:r>
+      <w:proofErr w:type="spellEnd"/>
+      <w:r>
+        <w:rPr>
+          <w:b/>
+        </w:rPr>
+        <w:t xml:space="preserve"> </w:t>
+      </w:r>
+      <w:proofErr w:type="spellStart"/>
+      <w:r>
+        <w:t>koja</w:t>
+      </w:r>
+      <w:proofErr w:type="spellEnd"/>
+      <w:r>
+        <w:t xml:space="preserve"> </w:t>
+      </w:r>
+      <w:proofErr w:type="spellStart"/>
+      <w:r>
+        <w:t>vrsi</w:t>
+      </w:r>
+      <w:proofErr w:type="spellEnd"/>
+      <w:r>
+        <w:t xml:space="preserve"> </w:t>
+      </w:r>
+      <w:proofErr w:type="spellStart"/>
+      <w:r>
+        <w:t>spajanje</w:t>
+      </w:r>
+      <w:proofErr w:type="spellEnd"/>
+      <w:r>
+        <w:t xml:space="preserve"> I </w:t>
+      </w:r>
+      <w:proofErr w:type="spellStart"/>
+      <w:r>
+        <w:t>promenu</w:t>
+      </w:r>
+      <w:proofErr w:type="spellEnd"/>
+      <w:r>
+        <w:t xml:space="preserve"> </w:t>
+      </w:r>
+      <w:proofErr w:type="spellStart"/>
+      <w:r>
+        <w:t>s</w:t>
+      </w:r>
+      <w:r>
+        <w:t>tanja</w:t>
+      </w:r>
+      <w:proofErr w:type="spellEnd"/>
+      <w:r>
+        <w:t>.</w:t>
       </w:r>
     </w:p>
     <w:p>
@@ -419,9 +1946,9 @@
         </w:numPr>
         <w:rPr>
           <w:b/>
-          <w:b/>
-        </w:rPr>
-      </w:pPr>
+        </w:rPr>
+      </w:pPr>
+      <w:proofErr w:type="spellStart"/>
       <w:r>
         <w:rPr>
           <w:b/>
@@ -429,8 +1956,75 @@
         <w:t>pomeriDiskove-</w:t>
       </w:r>
       <w:r>
-        <w:rPr/>
-        <w:t>pomera diskove sa jednog steka na drugi, ispituje da li stek pun.</w:t>
+        <w:t>pomera</w:t>
+      </w:r>
+      <w:proofErr w:type="spellEnd"/>
+      <w:r>
+        <w:t xml:space="preserve"> </w:t>
+      </w:r>
+      <w:proofErr w:type="spellStart"/>
+      <w:r>
+        <w:t>diskove</w:t>
+      </w:r>
+      <w:proofErr w:type="spellEnd"/>
+      <w:r>
+        <w:t xml:space="preserve"> </w:t>
+      </w:r>
+      <w:proofErr w:type="spellStart"/>
+      <w:r>
+        <w:t>sa</w:t>
+      </w:r>
+      <w:proofErr w:type="spellEnd"/>
+      <w:r>
+        <w:t xml:space="preserve"> </w:t>
+      </w:r>
+      <w:proofErr w:type="spellStart"/>
+      <w:r>
+        <w:t>jednog</w:t>
+      </w:r>
+      <w:proofErr w:type="spellEnd"/>
+      <w:r>
+        <w:t xml:space="preserve"> </w:t>
+      </w:r>
+      <w:proofErr w:type="spellStart"/>
+      <w:r>
+        <w:t>steka</w:t>
+      </w:r>
+      <w:proofErr w:type="spellEnd"/>
+      <w:r>
+        <w:t xml:space="preserve"> </w:t>
+      </w:r>
+      <w:proofErr w:type="spellStart"/>
+      <w:r>
+        <w:t>na</w:t>
+      </w:r>
+      <w:proofErr w:type="spellEnd"/>
+      <w:r>
+        <w:t xml:space="preserve"> </w:t>
+      </w:r>
+      <w:proofErr w:type="spellStart"/>
+      <w:r>
+        <w:t>drugi</w:t>
+      </w:r>
+      <w:proofErr w:type="spellEnd"/>
+      <w:r>
+        <w:t xml:space="preserve">, </w:t>
+      </w:r>
+      <w:proofErr w:type="spellStart"/>
+      <w:r>
+        <w:t>ispituje</w:t>
+      </w:r>
+      <w:proofErr w:type="spellEnd"/>
+      <w:r>
+        <w:t xml:space="preserve"> da li </w:t>
+      </w:r>
+      <w:proofErr w:type="spellStart"/>
+      <w:r>
+        <w:t>stek</w:t>
+      </w:r>
+      <w:proofErr w:type="spellEnd"/>
+      <w:r>
+        <w:t xml:space="preserve"> pun.</w:t>
       </w:r>
     </w:p>
     <w:p>
@@ -442,9 +2036,9 @@
         </w:numPr>
         <w:rPr>
           <w:b/>
-          <w:b/>
-        </w:rPr>
-      </w:pPr>
+        </w:rPr>
+      </w:pPr>
+      <w:proofErr w:type="spellStart"/>
       <w:r>
         <w:rPr>
           <w:b/>
@@ -452,9 +2046,41 @@
         <w:t>izdvojiDiskoveZaPrebacivanje-</w:t>
       </w:r>
       <w:r>
-        <w:rPr/>
-        <w:t>izdvaja diskove koje treba prebaciti</w:t>
-      </w:r>
+        <w:t>izdvaja</w:t>
+      </w:r>
+      <w:proofErr w:type="spellEnd"/>
+      <w:r>
+        <w:t xml:space="preserve"> </w:t>
+      </w:r>
+      <w:proofErr w:type="spellStart"/>
+      <w:r>
+        <w:t>diskove</w:t>
+      </w:r>
+      <w:proofErr w:type="spellEnd"/>
+      <w:r>
+        <w:t xml:space="preserve"> </w:t>
+      </w:r>
+      <w:proofErr w:type="spellStart"/>
+      <w:r>
+        <w:t>koje</w:t>
+      </w:r>
+      <w:proofErr w:type="spellEnd"/>
+      <w:r>
+        <w:t xml:space="preserve"> </w:t>
+      </w:r>
+      <w:proofErr w:type="spellStart"/>
+      <w:r>
+        <w:t>treba</w:t>
+      </w:r>
+      <w:proofErr w:type="spellEnd"/>
+      <w:r>
+        <w:t xml:space="preserve"> </w:t>
+      </w:r>
+      <w:proofErr w:type="spellStart"/>
+      <w:r>
+        <w:t>prebaciti</w:t>
+      </w:r>
+      <w:proofErr w:type="spellEnd"/>
     </w:p>
     <w:p>
       <w:pPr>
@@ -465,9 +2091,9 @@
         </w:numPr>
         <w:rPr>
           <w:b/>
-          <w:b/>
-        </w:rPr>
-      </w:pPr>
+        </w:rPr>
+      </w:pPr>
+      <w:proofErr w:type="spellStart"/>
       <w:r>
         <w:rPr>
           <w:b/>
@@ -475,30 +2101,72 @@
         <w:t>izdvojiDiskoveKojiOstaju-</w:t>
       </w:r>
       <w:r>
-        <w:rPr/>
-        <w:t>izdvaja diskove koji ostaju na tom polju</w:t>
-      </w:r>
+        <w:t>izdvaja</w:t>
+      </w:r>
+      <w:proofErr w:type="spellEnd"/>
+      <w:r>
+        <w:t xml:space="preserve"> </w:t>
+      </w:r>
+      <w:proofErr w:type="spellStart"/>
+      <w:r>
+        <w:t>diskove</w:t>
+      </w:r>
+      <w:proofErr w:type="spellEnd"/>
+      <w:r>
+        <w:t xml:space="preserve"> </w:t>
+      </w:r>
+      <w:proofErr w:type="spellStart"/>
+      <w:r>
+        <w:t>koji</w:t>
+      </w:r>
+      <w:proofErr w:type="spellEnd"/>
+      <w:r>
+        <w:t xml:space="preserve"> </w:t>
+      </w:r>
+      <w:proofErr w:type="spellStart"/>
+      <w:r>
+        <w:t>ostaju</w:t>
+      </w:r>
+      <w:proofErr w:type="spellEnd"/>
+      <w:r>
+        <w:t xml:space="preserve"> </w:t>
+      </w:r>
+      <w:proofErr w:type="spellStart"/>
+      <w:r>
+        <w:t>na</w:t>
+      </w:r>
+      <w:proofErr w:type="spellEnd"/>
+      <w:r>
+        <w:t xml:space="preserve"> tom </w:t>
+      </w:r>
+      <w:proofErr w:type="spellStart"/>
+      <w:r>
+        <w:t>polju</w:t>
+      </w:r>
+      <w:proofErr w:type="spellEnd"/>
     </w:p>
     <w:p>
       <w:pPr>
         <w:pStyle w:val="Heading1"/>
         <w:jc w:val="center"/>
-        <w:rPr/>
-      </w:pPr>
-      <w:r>
-        <w:rPr/>
-        <w:t>Druga faza</w:t>
-      </w:r>
+      </w:pPr>
+      <w:r>
+        <w:t xml:space="preserve">Druga </w:t>
+      </w:r>
+      <w:proofErr w:type="spellStart"/>
+      <w:r>
+        <w:t>faza</w:t>
+      </w:r>
+      <w:proofErr w:type="spellEnd"/>
     </w:p>
     <w:p>
       <w:pPr>
-        <w:pStyle w:val="Normal"/>
         <w:numPr>
           <w:ilvl w:val="0"/>
           <w:numId w:val="2"/>
         </w:numPr>
-        <w:rPr/>
-      </w:pPr>
+      </w:pPr>
+      <w:proofErr w:type="spellStart"/>
       <w:r>
         <w:rPr>
           <w:b/>
@@ -506,20 +2174,118 @@
         </w:rPr>
         <w:t>ValidanPotez</w:t>
       </w:r>
-      <w:r>
-        <w:rPr/>
-        <w:t xml:space="preserve"> -na osnovu prosledjenog stanja I validnog poteza formira novu situaciju na tabli  (stanje).</w:t>
+      <w:proofErr w:type="spellEnd"/>
+      <w:r>
+        <w:t xml:space="preserve"> -</w:t>
+      </w:r>
+      <w:proofErr w:type="spellStart"/>
+      <w:r>
+        <w:t>na</w:t>
+      </w:r>
+      <w:proofErr w:type="spellEnd"/>
+      <w:r>
+        <w:t xml:space="preserve"> </w:t>
+      </w:r>
+      <w:proofErr w:type="spellStart"/>
+      <w:r>
+        <w:t>osnovu</w:t>
+      </w:r>
+      <w:proofErr w:type="spellEnd"/>
+      <w:r>
+        <w:t xml:space="preserve"> </w:t>
+      </w:r>
+      <w:proofErr w:type="spellStart"/>
+      <w:r>
+        <w:t>pr</w:t>
+      </w:r>
+      <w:r>
+        <w:t>osledjenog</w:t>
+      </w:r>
+      <w:proofErr w:type="spellEnd"/>
+      <w:r>
+        <w:t xml:space="preserve"> </w:t>
+      </w:r>
+      <w:proofErr w:type="spellStart"/>
+      <w:r>
+        <w:t>stanja</w:t>
+      </w:r>
+      <w:proofErr w:type="spellEnd"/>
+      <w:r>
+        <w:t xml:space="preserve"> I </w:t>
+      </w:r>
+      <w:proofErr w:type="spellStart"/>
+      <w:r>
+        <w:t>validnog</w:t>
+      </w:r>
+      <w:proofErr w:type="spellEnd"/>
+      <w:r>
+        <w:t xml:space="preserve"> </w:t>
+      </w:r>
+      <w:proofErr w:type="spellStart"/>
+      <w:r>
+        <w:t>poteza</w:t>
+      </w:r>
+      <w:proofErr w:type="spellEnd"/>
+      <w:r>
+        <w:t xml:space="preserve"> </w:t>
+      </w:r>
+      <w:proofErr w:type="spellStart"/>
+      <w:r>
+        <w:t>formira</w:t>
+      </w:r>
+      <w:proofErr w:type="spellEnd"/>
+      <w:r>
+        <w:t xml:space="preserve"> </w:t>
+      </w:r>
+      <w:proofErr w:type="spellStart"/>
+      <w:r>
+        <w:t>novu</w:t>
+      </w:r>
+      <w:proofErr w:type="spellEnd"/>
+      <w:r>
+        <w:t xml:space="preserve"> </w:t>
+      </w:r>
+      <w:proofErr w:type="spellStart"/>
+      <w:r>
+        <w:t>situaciju</w:t>
+      </w:r>
+      <w:proofErr w:type="spellEnd"/>
+      <w:r>
+        <w:t xml:space="preserve"> </w:t>
+      </w:r>
+      <w:proofErr w:type="spellStart"/>
+      <w:r>
+        <w:t>na</w:t>
+      </w:r>
+      <w:proofErr w:type="spellEnd"/>
+      <w:r>
+        <w:t xml:space="preserve"> </w:t>
+      </w:r>
+      <w:proofErr w:type="spellStart"/>
+      <w:r>
+        <w:t>tabli</w:t>
+      </w:r>
+      <w:proofErr w:type="spellEnd"/>
+      <w:r>
+        <w:t xml:space="preserve">  (</w:t>
+      </w:r>
+      <w:proofErr w:type="spellStart"/>
+      <w:r>
+        <w:t>stanje</w:t>
+      </w:r>
+      <w:proofErr w:type="spellEnd"/>
+      <w:r>
+        <w:t>).</w:t>
       </w:r>
     </w:p>
     <w:p>
       <w:pPr>
-        <w:pStyle w:val="Normal"/>
         <w:numPr>
           <w:ilvl w:val="0"/>
           <w:numId w:val="2"/>
         </w:numPr>
-        <w:rPr/>
-      </w:pPr>
+      </w:pPr>
+      <w:proofErr w:type="spellStart"/>
       <w:r>
         <w:rPr>
           <w:b/>
@@ -527,74 +2293,94 @@
         </w:rPr>
         <w:t>GenerisiMogucaStanja</w:t>
       </w:r>
-      <w:r>
-        <w:rPr/>
-        <w:t xml:space="preserve"> -poziva </w:t>
+      <w:proofErr w:type="spellEnd"/>
+      <w:r>
+        <w:t xml:space="preserve"> -</w:t>
+      </w:r>
+      <w:proofErr w:type="spellStart"/>
+      <w:r>
+        <w:t>poziva</w:t>
+      </w:r>
+      <w:proofErr w:type="spellEnd"/>
+      <w:r>
+        <w:t xml:space="preserve"> </w:t>
       </w:r>
       <w:r>
         <w:rPr>
           <w:lang w:val="sr-Latn-RS"/>
         </w:rPr>
-        <w:t>pomo</w:t>
+        <w:t>pomoćne</w:t>
+      </w:r>
+      <w:r>
+        <w:t xml:space="preserve"> </w:t>
+      </w:r>
+      <w:proofErr w:type="spellStart"/>
+      <w:r>
+        <w:t>funkcije</w:t>
+      </w:r>
+      <w:proofErr w:type="spellEnd"/>
+      <w:r>
+        <w:t xml:space="preserve"> </w:t>
+      </w:r>
+      <w:proofErr w:type="spellStart"/>
+      <w:r>
+        <w:t>koje</w:t>
+      </w:r>
+      <w:proofErr w:type="spellEnd"/>
+      <w:r>
+        <w:t xml:space="preserve"> </w:t>
       </w:r>
       <w:r>
         <w:rPr>
           <w:lang w:val="sr-Latn-RS"/>
         </w:rPr>
-        <w:t>ć</w:t>
+        <w:t>generišu</w:t>
+      </w:r>
+      <w:r>
+        <w:t xml:space="preserve"> </w:t>
+      </w:r>
+      <w:proofErr w:type="spellStart"/>
+      <w:r>
+        <w:t>sva</w:t>
+      </w:r>
+      <w:proofErr w:type="spellEnd"/>
+      <w:r>
+        <w:t xml:space="preserve"> </w:t>
+      </w:r>
+      <w:proofErr w:type="spellStart"/>
+      <w:r>
+        <w:t>legalna</w:t>
+      </w:r>
+      <w:proofErr w:type="spellEnd"/>
+      <w:r>
+        <w:t xml:space="preserve"> </w:t>
+      </w:r>
+      <w:proofErr w:type="spellStart"/>
+      <w:r>
+        <w:t>stanja</w:t>
+      </w:r>
+      <w:proofErr w:type="spellEnd"/>
+      <w:r>
+        <w:t xml:space="preserve"> </w:t>
       </w:r>
       <w:r>
         <w:rPr>
           <w:lang w:val="sr-Latn-RS"/>
         </w:rPr>
-        <w:t>ne</w:t>
-      </w:r>
-      <w:r>
-        <w:rPr/>
-        <w:t xml:space="preserve"> funkcije koje </w:t>
-      </w:r>
-      <w:r>
-        <w:rPr>
-          <w:lang w:val="sr-Latn-RS"/>
-        </w:rPr>
-        <w:t>generi</w:t>
-      </w:r>
-      <w:r>
-        <w:rPr>
-          <w:lang w:val="sr-Latn-RS"/>
-        </w:rPr>
-        <w:t>š</w:t>
-      </w:r>
-      <w:r>
-        <w:rPr>
-          <w:lang w:val="sr-Latn-RS"/>
-        </w:rPr>
-        <w:t>u</w:t>
-      </w:r>
-      <w:r>
-        <w:rPr/>
-        <w:t xml:space="preserve"> sva legalna stanja </w:t>
-      </w:r>
-      <w:r>
-        <w:rPr>
-          <w:lang w:val="sr-Latn-RS"/>
-        </w:rPr>
         <w:t>za igrača na potezu</w:t>
       </w:r>
       <w:r>
-        <w:rPr/>
         <w:t>.</w:t>
       </w:r>
     </w:p>
     <w:p>
       <w:pPr>
-        <w:pStyle w:val="Normal"/>
         <w:numPr>
           <w:ilvl w:val="0"/>
           <w:numId w:val="2"/>
         </w:numPr>
-        <w:rPr/>
-      </w:pPr>
+      </w:pPr>
+      <w:proofErr w:type="spellStart"/>
       <w:r>
         <w:rPr>
           <w:b/>
@@ -602,74 +2388,172 @@
         </w:rPr>
         <w:t>VratiMogucaStanja</w:t>
       </w:r>
-      <w:r>
-        <w:rPr/>
-        <w:t xml:space="preserve">- ide kroz listu pozicija sa kojih takmicar </w:t>
+      <w:proofErr w:type="spellEnd"/>
+      <w:r>
+        <w:t xml:space="preserve">- ide </w:t>
+      </w:r>
+      <w:proofErr w:type="spellStart"/>
+      <w:r>
+        <w:t>kroz</w:t>
+      </w:r>
+      <w:proofErr w:type="spellEnd"/>
+      <w:r>
+        <w:t xml:space="preserve"> </w:t>
+      </w:r>
+      <w:proofErr w:type="spellStart"/>
+      <w:r>
+        <w:t>listu</w:t>
+      </w:r>
+      <w:proofErr w:type="spellEnd"/>
+      <w:r>
+        <w:t xml:space="preserve"> </w:t>
+      </w:r>
+      <w:proofErr w:type="spellStart"/>
+      <w:r>
+        <w:t>pozicija</w:t>
+      </w:r>
+      <w:proofErr w:type="spellEnd"/>
+      <w:r>
+        <w:t xml:space="preserve"> </w:t>
+      </w:r>
+      <w:proofErr w:type="spellStart"/>
+      <w:r>
+        <w:t>sa</w:t>
+      </w:r>
+      <w:proofErr w:type="spellEnd"/>
+      <w:r>
+        <w:t xml:space="preserve"> </w:t>
+      </w:r>
+      <w:proofErr w:type="spellStart"/>
+      <w:r>
+        <w:t>kojih</w:t>
+      </w:r>
+      <w:proofErr w:type="spellEnd"/>
+      <w:r>
+        <w:t xml:space="preserve"> </w:t>
+      </w:r>
+      <w:proofErr w:type="spellStart"/>
+      <w:r>
+        <w:t>takmicar</w:t>
+      </w:r>
+      <w:proofErr w:type="spellEnd"/>
+      <w:r>
+        <w:t xml:space="preserve"> </w:t>
       </w:r>
       <w:r>
         <w:rPr>
           <w:lang w:val="sr-Latn-RS"/>
         </w:rPr>
-        <w:t>mo</w:t>
+        <w:t>može</w:t>
+      </w:r>
+      <w:r>
+        <w:t xml:space="preserve"> da </w:t>
+      </w:r>
+      <w:proofErr w:type="spellStart"/>
+      <w:r>
+        <w:t>odigra</w:t>
+      </w:r>
+      <w:proofErr w:type="spellEnd"/>
+      <w:r>
+        <w:t xml:space="preserve">, I </w:t>
+      </w:r>
+      <w:proofErr w:type="spellStart"/>
+      <w:r>
+        <w:t>poziva</w:t>
+      </w:r>
+      <w:proofErr w:type="spellEnd"/>
+      <w:r>
+        <w:t xml:space="preserve"> </w:t>
       </w:r>
       <w:r>
         <w:rPr>
           <w:lang w:val="sr-Latn-RS"/>
         </w:rPr>
-        <w:t>ž</w:t>
-      </w:r>
-      <w:r>
-        <w:rPr>
+        <w:t>pomoćnu</w:t>
+      </w:r>
+      <w:r>
+        <w:t xml:space="preserve"> </w:t>
+      </w:r>
+      <w:proofErr w:type="spellStart"/>
+      <w:r>
+        <w:t>funkciju</w:t>
+      </w:r>
+      <w:proofErr w:type="spellEnd"/>
+      <w:r>
+        <w:t xml:space="preserve"> </w:t>
+      </w:r>
+      <w:r>
+        <w:rPr>
+          <w:b/>
+          <w:bCs/>
           <w:lang w:val="sr-Latn-RS"/>
         </w:rPr>
-        <w:t>e</w:t>
-      </w:r>
-      <w:r>
-        <w:rPr/>
-        <w:t xml:space="preserve"> da odigra, I poziva </w:t>
+        <w:t>generisiStanjaZaToPolje</w:t>
       </w:r>
       <w:r>
         <w:rPr>
           <w:lang w:val="sr-Latn-RS"/>
         </w:rPr>
-        <w:t>pomoćnu</w:t>
-      </w:r>
-      <w:r>
-        <w:rPr/>
-        <w:t xml:space="preserve"> funkciju </w:t>
-      </w:r>
-      <w:r>
-        <w:rPr>
-          <w:b/>
-          <w:bCs/>
-          <w:lang w:val="sr-Latn-RS"/>
-        </w:rPr>
-        <w:t>generisiStanjaZaToPolje</w:t>
-      </w:r>
-      <w:r>
-        <w:rPr>
-          <w:b w:val="false"/>
-          <w:bCs w:val="false"/>
-          <w:lang w:val="sr-Latn-RS"/>
-        </w:rPr>
         <w:t>,</w:t>
       </w:r>
       <w:r>
-        <w:rPr>
-          <w:b w:val="false"/>
-          <w:bCs w:val="false"/>
-        </w:rPr>
-        <w:t xml:space="preserve"> koja generise legalna stanja za konkretno poziciju.</w:t>
+        <w:t xml:space="preserve"> </w:t>
+      </w:r>
+      <w:proofErr w:type="spellStart"/>
+      <w:r>
+        <w:t>koja</w:t>
+      </w:r>
+      <w:proofErr w:type="spellEnd"/>
+      <w:r>
+        <w:t xml:space="preserve"> </w:t>
+      </w:r>
+      <w:proofErr w:type="spellStart"/>
+      <w:r>
+        <w:t>generise</w:t>
+      </w:r>
+      <w:proofErr w:type="spellEnd"/>
+      <w:r>
+        <w:t xml:space="preserve"> </w:t>
+      </w:r>
+      <w:proofErr w:type="spellStart"/>
+      <w:r>
+        <w:t>legalna</w:t>
+      </w:r>
+      <w:proofErr w:type="spellEnd"/>
+      <w:r>
+        <w:t xml:space="preserve"> </w:t>
+      </w:r>
+      <w:proofErr w:type="spellStart"/>
+      <w:r>
+        <w:t>stanja</w:t>
+      </w:r>
+      <w:proofErr w:type="spellEnd"/>
+      <w:r>
+        <w:t xml:space="preserve"> za </w:t>
+      </w:r>
+      <w:proofErr w:type="spellStart"/>
+      <w:r>
+        <w:t>konkretno</w:t>
+      </w:r>
+      <w:proofErr w:type="spellEnd"/>
+      <w:r>
+        <w:t xml:space="preserve"> </w:t>
+      </w:r>
+      <w:proofErr w:type="spellStart"/>
+      <w:r>
+        <w:t>poziciju</w:t>
+      </w:r>
+      <w:proofErr w:type="spellEnd"/>
+      <w:r>
+        <w:t>.</w:t>
       </w:r>
     </w:p>
     <w:p>
       <w:pPr>
-        <w:pStyle w:val="Normal"/>
         <w:numPr>
           <w:ilvl w:val="0"/>
           <w:numId w:val="2"/>
         </w:numPr>
-        <w:rPr/>
       </w:pPr>
       <w:r>
         <w:rPr>
@@ -677,6 +2561,7 @@
           <w:bCs/>
           <w:lang w:val="sr-Latn-RS"/>
         </w:rPr>
+        <w:lastRenderedPageBreak/>
         <w:t xml:space="preserve">GenerisiStanjaZaToPolje </w:t>
       </w:r>
       <w:r>
@@ -688,53 +2573,91 @@
       </w:r>
       <w:r>
         <w:rPr>
-          <w:b w:val="false"/>
-          <w:bCs w:val="false"/>
           <w:lang w:val="sr-Latn-RS"/>
         </w:rPr>
         <w:t>P</w:t>
       </w:r>
-      <w:r>
-        <w:rPr>
-          <w:b w:val="false"/>
-          <w:bCs w:val="false"/>
-        </w:rPr>
-        <w:t xml:space="preserve">oziva </w:t>
-      </w:r>
-      <w:r>
-        <w:rPr>
-          <w:b w:val="false"/>
-          <w:bCs w:val="false"/>
+      <w:proofErr w:type="spellStart"/>
+      <w:r>
+        <w:t>oziva</w:t>
+      </w:r>
+      <w:proofErr w:type="spellEnd"/>
+      <w:r>
+        <w:t xml:space="preserve"> </w:t>
+      </w:r>
+      <w:r>
+        <w:rPr>
           <w:lang w:val="sr-Latn-RS"/>
         </w:rPr>
         <w:t>pomoćne</w:t>
       </w:r>
       <w:r>
-        <w:rPr>
-          <w:b w:val="false"/>
-          <w:bCs w:val="false"/>
-        </w:rPr>
-        <w:t xml:space="preserve"> funkcije za svako susedno</w:t>
-      </w:r>
-      <w:r>
-        <w:rPr>
-          <w:b w:val="false"/>
-          <w:bCs w:val="false"/>
+        <w:t xml:space="preserve"> </w:t>
+      </w:r>
+      <w:proofErr w:type="spellStart"/>
+      <w:r>
+        <w:t>funkcije</w:t>
+      </w:r>
+      <w:proofErr w:type="spellEnd"/>
+      <w:r>
+        <w:t xml:space="preserve"> za </w:t>
+      </w:r>
+      <w:proofErr w:type="spellStart"/>
+      <w:r>
+        <w:t>svako</w:t>
+      </w:r>
+      <w:proofErr w:type="spellEnd"/>
+      <w:r>
+        <w:t xml:space="preserve"> </w:t>
+      </w:r>
+      <w:proofErr w:type="spellStart"/>
+      <w:r>
+        <w:t>susedno</w:t>
+      </w:r>
+      <w:proofErr w:type="spellEnd"/>
+      <w:r>
+        <w:rPr>
           <w:lang w:val="sr-Latn-RS"/>
         </w:rPr>
         <w:t xml:space="preserve"> polje </w:t>
       </w:r>
       <w:r>
-        <w:rPr>
-          <w:b w:val="false"/>
-          <w:bCs w:val="false"/>
-        </w:rPr>
-        <w:t>po dijagonali , za konkretnu poziciju, pomo</w:t>
-      </w:r>
-      <w:r>
-        <w:rPr>
-          <w:b w:val="false"/>
-          <w:bCs w:val="false"/>
+        <w:t xml:space="preserve">po </w:t>
+      </w:r>
+      <w:proofErr w:type="spellStart"/>
+      <w:r>
+        <w:t>dijagonali</w:t>
+      </w:r>
+      <w:proofErr w:type="spellEnd"/>
+      <w:r>
+        <w:t xml:space="preserve"> , za </w:t>
+      </w:r>
+      <w:proofErr w:type="spellStart"/>
+      <w:r>
+        <w:t>k</w:t>
+      </w:r>
+      <w:r>
+        <w:t>onkretnu</w:t>
+      </w:r>
+      <w:proofErr w:type="spellEnd"/>
+      <w:r>
+        <w:t xml:space="preserve"> </w:t>
+      </w:r>
+      <w:proofErr w:type="spellStart"/>
+      <w:r>
+        <w:t>poziciju</w:t>
+      </w:r>
+      <w:proofErr w:type="spellEnd"/>
+      <w:r>
+        <w:t xml:space="preserve">, </w:t>
+      </w:r>
+      <w:proofErr w:type="spellStart"/>
+      <w:r>
+        <w:t>pomo</w:t>
+      </w:r>
+      <w:proofErr w:type="spellEnd"/>
+      <w:r>
+        <w:rPr>
           <w:lang w:val="sr-Latn-RS"/>
         </w:rPr>
         <w:t>ćne f-je generišu legalne poteze.</w:t>
@@ -742,12 +2665,10 @@
     </w:p>
     <w:p>
       <w:pPr>
-        <w:pStyle w:val="Normal"/>
         <w:numPr>
           <w:ilvl w:val="0"/>
           <w:numId w:val="2"/>
         </w:numPr>
-        <w:rPr/>
       </w:pPr>
       <w:r>
         <w:rPr>
@@ -759,21 +2680,23 @@
       </w:r>
       <w:r>
         <w:rPr>
-          <w:b w:val="false"/>
-          <w:bCs w:val="false"/>
           <w:lang w:val="sr-Latn-RS"/>
         </w:rPr>
-        <w:t>- Za konkretno polje i jedno od susednih na dijagonali, ispituje sve moguće legalne poteze koji  mogu da se odigraju i vraća sva legalna stanja koja mogu da se odigraju između ta dva polja.</w:t>
+        <w:t xml:space="preserve">- Za konkretno polje i jedno od susednih na dijagonali, ispituje sve moguće legalne poteze koji  mogu da se odigraju i vraća sva legalna stanja koja mogu da se odigraju između ta </w:t>
+      </w:r>
+      <w:r>
+        <w:rPr>
+          <w:lang w:val="sr-Latn-RS"/>
+        </w:rPr>
+        <w:t>dva polja.</w:t>
       </w:r>
     </w:p>
     <w:p>
       <w:pPr>
-        <w:pStyle w:val="Normal"/>
         <w:numPr>
           <w:ilvl w:val="0"/>
           <w:numId w:val="2"/>
         </w:numPr>
-        <w:rPr/>
       </w:pPr>
       <w:r>
         <w:rPr>
@@ -785,8 +2708,6 @@
       </w:r>
       <w:r>
         <w:rPr>
-          <w:b w:val="false"/>
-          <w:bCs w:val="false"/>
           <w:lang w:val="sr-Latn-RS"/>
         </w:rPr>
         <w:t>-Vraća listu pozicija žetona sa koje je moguće odigrati poteze, prolazi kroz matricu i određuje pozicije.</w:t>
@@ -794,13 +2715,10 @@
     </w:p>
     <w:p>
       <w:pPr>
-        <w:pStyle w:val="Normal"/>
         <w:numPr>
           <w:ilvl w:val="0"/>
           <w:numId w:val="2"/>
         </w:numPr>
-        <w:spacing w:before="0" w:after="160"/>
-        <w:rPr/>
       </w:pPr>
       <w:r>
         <w:rPr>
@@ -812,22 +2730,23 @@
       </w:r>
       <w:r>
         <w:rPr>
-          <w:b w:val="false"/>
-          <w:bCs w:val="false"/>
           <w:lang w:val="sr-Latn-RS"/>
         </w:rPr>
-        <w:t>-Proverava da li se može odigrati neki potez sa tog polja, i to su dva slučaja, kada je prvi element u steku, element igrača na potezu i oko njega su prazna polja i drugi slučaj kada se u steku nalazi element igrača na potezu i oko njega postoji barem jedan stek.</w:t>
+        <w:t xml:space="preserve">-Proverava da li se može odigrati neki potez sa tog polja, i to su dva slučaja, kada je prvi element u </w:t>
+      </w:r>
+      <w:r>
+        <w:rPr>
+          <w:lang w:val="sr-Latn-RS"/>
+        </w:rPr>
+        <w:t>steku, element igrača na potezu i oko njega su prazna polja i drugi slučaj kada se u steku nalazi element igrača na potezu i oko njega postoji barem jedan stek.</w:t>
       </w:r>
     </w:p>
     <w:p>
       <w:pPr>
-        <w:pStyle w:val="Normal"/>
         <w:numPr>
           <w:ilvl w:val="0"/>
           <w:numId w:val="2"/>
         </w:numPr>
-        <w:spacing w:before="0" w:after="160"/>
-        <w:rPr/>
       </w:pPr>
       <w:r>
         <w:rPr>
@@ -839,8 +2758,6 @@
       </w:r>
       <w:r>
         <w:rPr>
-          <w:b w:val="false"/>
-          <w:bCs w:val="false"/>
           <w:lang w:val="sr-Latn-RS"/>
         </w:rPr>
         <w:t>-Proverava da li oko tog polja postoji neki stek.</w:t>
@@ -848,13 +2765,10 @@
     </w:p>
     <w:p>
       <w:pPr>
-        <w:pStyle w:val="Normal"/>
         <w:numPr>
           <w:ilvl w:val="0"/>
           <w:numId w:val="2"/>
         </w:numPr>
-        <w:spacing w:before="0" w:after="160"/>
-        <w:rPr/>
       </w:pPr>
       <w:r>
         <w:rPr>
@@ -866,22 +2780,23 @@
       </w:r>
       <w:r>
         <w:rPr>
-          <w:b w:val="false"/>
-          <w:bCs w:val="false"/>
           <w:lang w:val="sr-Latn-RS"/>
         </w:rPr>
-        <w:t>Obezbeđuje igru čoveka i čoveka i proverava da li je došlo do kraja igre.</w:t>
+        <w:t>Obezbeđuje igru</w:t>
+      </w:r>
+      <w:r>
+        <w:rPr>
+          <w:lang w:val="sr-Latn-RS"/>
+        </w:rPr>
+        <w:t xml:space="preserve"> čoveka i čoveka i proverava da li je došlo do kraja igre.</w:t>
       </w:r>
     </w:p>
     <w:p>
       <w:pPr>
-        <w:pStyle w:val="Normal"/>
         <w:numPr>
           <w:ilvl w:val="0"/>
           <w:numId w:val="2"/>
         </w:numPr>
-        <w:spacing w:before="0" w:after="160"/>
-        <w:rPr/>
       </w:pPr>
       <w:r>
         <w:rPr>
@@ -893,29 +2808,569 @@
       </w:r>
       <w:r>
         <w:rPr>
-          <w:b w:val="false"/>
-          <w:bCs w:val="false"/>
           <w:lang w:val="sr-Latn-RS"/>
         </w:rPr>
         <w:t>-Proverava da li je potez validan, ako jeste prosleđuje vraćeno novo stanje, ako nije upozorava igrača  i zahteva unos novog poteza.</w:t>
       </w:r>
+    </w:p>
+    <w:p>
+      <w:pPr>
+        <w:ind w:left="360"/>
+        <w:rPr>
+          <w:b/>
+          <w:bCs/>
+          <w:lang w:val="sr-Latn-RS"/>
+        </w:rPr>
+      </w:pPr>
+    </w:p>
+    <w:p>
+      <w:pPr>
+        <w:ind w:left="360"/>
+        <w:rPr>
+          <w:b/>
+          <w:bCs/>
+          <w:lang w:val="sr-Latn-RS"/>
+        </w:rPr>
+      </w:pPr>
+    </w:p>
+    <w:p>
+      <w:pPr>
+        <w:pStyle w:val="Heading1"/>
+        <w:jc w:val="center"/>
+      </w:pPr>
+      <w:proofErr w:type="spellStart"/>
+      <w:r>
+        <w:t>Treca</w:t>
+      </w:r>
+      <w:proofErr w:type="spellEnd"/>
+      <w:r>
+        <w:t xml:space="preserve"> </w:t>
+      </w:r>
+      <w:proofErr w:type="spellStart"/>
+      <w:r>
+        <w:t>faza</w:t>
+      </w:r>
+      <w:proofErr w:type="spellEnd"/>
+    </w:p>
+    <w:p>
+      <w:pPr>
+        <w:pStyle w:val="ListParagraph"/>
+        <w:numPr>
+          <w:ilvl w:val="0"/>
+          <w:numId w:val="5"/>
+        </w:numPr>
+      </w:pPr>
+      <w:proofErr w:type="spellStart"/>
+      <w:r>
+        <w:rPr>
+          <w:b/>
+          <w:bCs/>
+        </w:rPr>
+        <w:t>HeuristikaStanja</w:t>
+      </w:r>
+      <w:r>
+        <w:t>-vraca</w:t>
+      </w:r>
+      <w:proofErr w:type="spellEnd"/>
+      <w:r>
+        <w:t xml:space="preserve"> </w:t>
+      </w:r>
+      <w:proofErr w:type="spellStart"/>
+      <w:r>
+        <w:t>vrednost</w:t>
+      </w:r>
+      <w:proofErr w:type="spellEnd"/>
+      <w:r>
+        <w:t xml:space="preserve"> </w:t>
+      </w:r>
+      <w:proofErr w:type="spellStart"/>
+      <w:r>
+        <w:t>heuristike</w:t>
+      </w:r>
+      <w:proofErr w:type="spellEnd"/>
+      <w:r>
+        <w:t xml:space="preserve"> za </w:t>
+      </w:r>
+      <w:proofErr w:type="spellStart"/>
+      <w:r>
+        <w:t>prosledjeno</w:t>
+      </w:r>
+      <w:proofErr w:type="spellEnd"/>
+      <w:r>
+        <w:t xml:space="preserve"> </w:t>
+      </w:r>
+      <w:proofErr w:type="spellStart"/>
+      <w:r>
+        <w:t>stanje</w:t>
+      </w:r>
+      <w:proofErr w:type="spellEnd"/>
+      <w:r>
+        <w:t>.</w:t>
+      </w:r>
+      <w:bookmarkStart w:id="0" w:name="_GoBack"/>
+      <w:bookmarkEnd w:id="0"/>
+    </w:p>
+    <w:p>
+      <w:pPr>
+        <w:pStyle w:val="ListParagraph"/>
+        <w:numPr>
+          <w:ilvl w:val="0"/>
+          <w:numId w:val="5"/>
+        </w:numPr>
+      </w:pPr>
+      <w:proofErr w:type="spellStart"/>
+      <w:r>
+        <w:rPr>
+          <w:b/>
+          <w:bCs/>
+        </w:rPr>
+        <w:t>MaxPotez</w:t>
+      </w:r>
+      <w:proofErr w:type="spellEnd"/>
+      <w:r>
+        <w:t xml:space="preserve"> –</w:t>
+      </w:r>
+      <w:proofErr w:type="spellStart"/>
+      <w:r>
+        <w:t>bira</w:t>
+      </w:r>
+      <w:proofErr w:type="spellEnd"/>
+      <w:r>
+        <w:t xml:space="preserve"> </w:t>
+      </w:r>
+      <w:proofErr w:type="spellStart"/>
+      <w:r>
+        <w:t>najbolji</w:t>
+      </w:r>
+      <w:proofErr w:type="spellEnd"/>
+      <w:r>
+        <w:t xml:space="preserve"> </w:t>
+      </w:r>
+      <w:proofErr w:type="spellStart"/>
+      <w:r>
+        <w:t>potez</w:t>
+      </w:r>
+      <w:proofErr w:type="spellEnd"/>
+      <w:r>
+        <w:t xml:space="preserve"> za Max </w:t>
+      </w:r>
+      <w:proofErr w:type="spellStart"/>
+      <w:r>
+        <w:t>igraca</w:t>
+      </w:r>
+      <w:proofErr w:type="spellEnd"/>
+      <w:r>
+        <w:t xml:space="preserve"> .</w:t>
+      </w:r>
+    </w:p>
+    <w:p>
+      <w:pPr>
+        <w:pStyle w:val="ListParagraph"/>
+        <w:numPr>
+          <w:ilvl w:val="0"/>
+          <w:numId w:val="5"/>
+        </w:numPr>
+      </w:pPr>
+      <w:proofErr w:type="spellStart"/>
+      <w:r>
+        <w:rPr>
+          <w:b/>
+          <w:bCs/>
+        </w:rPr>
+        <w:t>MinPotez</w:t>
+      </w:r>
+      <w:proofErr w:type="spellEnd"/>
+      <w:r>
+        <w:t>-</w:t>
+      </w:r>
+      <w:r>
+        <w:t xml:space="preserve"> </w:t>
+      </w:r>
+      <w:proofErr w:type="spellStart"/>
+      <w:r>
+        <w:t>bira</w:t>
+      </w:r>
+      <w:proofErr w:type="spellEnd"/>
+      <w:r>
+        <w:t xml:space="preserve"> </w:t>
+      </w:r>
+      <w:proofErr w:type="spellStart"/>
+      <w:r>
+        <w:t>najbolji</w:t>
+      </w:r>
+      <w:proofErr w:type="spellEnd"/>
+      <w:r>
+        <w:t xml:space="preserve"> </w:t>
+      </w:r>
+      <w:proofErr w:type="spellStart"/>
+      <w:r>
+        <w:t>potez</w:t>
+      </w:r>
+      <w:proofErr w:type="spellEnd"/>
+      <w:r>
+        <w:t xml:space="preserve"> za Max </w:t>
+      </w:r>
+      <w:proofErr w:type="spellStart"/>
+      <w:r>
+        <w:t>igraca</w:t>
+      </w:r>
+      <w:proofErr w:type="spellEnd"/>
+      <w:r>
+        <w:t xml:space="preserve"> .</w:t>
+      </w:r>
+    </w:p>
+    <w:p>
+      <w:pPr>
+        <w:pStyle w:val="ListParagraph"/>
+        <w:numPr>
+          <w:ilvl w:val="0"/>
+          <w:numId w:val="5"/>
+        </w:numPr>
+      </w:pPr>
+      <w:proofErr w:type="spellStart"/>
+      <w:r>
+        <w:rPr>
+          <w:b/>
+          <w:bCs/>
+        </w:rPr>
+        <w:t>MaxPomPetlja</w:t>
+      </w:r>
+      <w:r>
+        <w:t>-pomocna</w:t>
+      </w:r>
+      <w:proofErr w:type="spellEnd"/>
+      <w:r>
+        <w:t xml:space="preserve"> </w:t>
+      </w:r>
+      <w:proofErr w:type="spellStart"/>
+      <w:r>
+        <w:t>fja</w:t>
+      </w:r>
+      <w:proofErr w:type="spellEnd"/>
+      <w:r>
+        <w:t xml:space="preserve"> u </w:t>
+      </w:r>
+      <w:proofErr w:type="spellStart"/>
+      <w:r>
+        <w:t>MaxPotez</w:t>
+      </w:r>
+      <w:proofErr w:type="spellEnd"/>
+      <w:r>
+        <w:t xml:space="preserve">. </w:t>
+      </w:r>
+      <w:proofErr w:type="spellStart"/>
+      <w:r>
+        <w:t>Realizuje</w:t>
+      </w:r>
+      <w:proofErr w:type="spellEnd"/>
+      <w:r>
+        <w:t xml:space="preserve"> </w:t>
+      </w:r>
+      <w:proofErr w:type="spellStart"/>
+      <w:r>
+        <w:t>petlju</w:t>
+      </w:r>
+      <w:proofErr w:type="spellEnd"/>
+      <w:r>
+        <w:t xml:space="preserve"> </w:t>
+      </w:r>
+      <w:proofErr w:type="spellStart"/>
+      <w:r>
+        <w:t>rekurzijom</w:t>
+      </w:r>
+      <w:proofErr w:type="spellEnd"/>
+      <w:r>
+        <w:t>.</w:t>
+      </w:r>
+    </w:p>
+    <w:p>
+      <w:pPr>
+        <w:pStyle w:val="ListParagraph"/>
+        <w:numPr>
+          <w:ilvl w:val="0"/>
+          <w:numId w:val="5"/>
+        </w:numPr>
+      </w:pPr>
+      <w:proofErr w:type="spellStart"/>
+      <w:r>
+        <w:rPr>
+          <w:b/>
+          <w:bCs/>
+        </w:rPr>
+        <w:t>M</w:t>
+      </w:r>
+      <w:r>
+        <w:rPr>
+          <w:b/>
+          <w:bCs/>
+        </w:rPr>
+        <w:t>in</w:t>
+      </w:r>
+      <w:r>
+        <w:rPr>
+          <w:b/>
+          <w:bCs/>
+        </w:rPr>
+        <w:t>PomPetlja</w:t>
+      </w:r>
+      <w:r>
+        <w:t>-pomocna</w:t>
+      </w:r>
+      <w:proofErr w:type="spellEnd"/>
+      <w:r>
+        <w:t xml:space="preserve"> </w:t>
+      </w:r>
+      <w:proofErr w:type="spellStart"/>
+      <w:r>
+        <w:t>fja</w:t>
+      </w:r>
+      <w:proofErr w:type="spellEnd"/>
+      <w:r>
+        <w:t xml:space="preserve"> u </w:t>
+      </w:r>
+      <w:proofErr w:type="spellStart"/>
+      <w:r>
+        <w:t>M</w:t>
+      </w:r>
+      <w:r>
+        <w:t>in</w:t>
+      </w:r>
+      <w:r>
+        <w:t>Potez</w:t>
+      </w:r>
+      <w:proofErr w:type="spellEnd"/>
+      <w:r>
+        <w:t xml:space="preserve">. </w:t>
+      </w:r>
+      <w:proofErr w:type="spellStart"/>
+      <w:r>
+        <w:t>Realizuje</w:t>
+      </w:r>
+      <w:proofErr w:type="spellEnd"/>
+      <w:r>
+        <w:t xml:space="preserve"> </w:t>
+      </w:r>
+      <w:proofErr w:type="spellStart"/>
+      <w:r>
+        <w:t>petlju</w:t>
+      </w:r>
+      <w:proofErr w:type="spellEnd"/>
+      <w:r>
+        <w:t xml:space="preserve"> </w:t>
+      </w:r>
+      <w:proofErr w:type="spellStart"/>
+      <w:r>
+        <w:t>rekurzijom</w:t>
+      </w:r>
+      <w:proofErr w:type="spellEnd"/>
+      <w:r>
+        <w:t>.</w:t>
+      </w:r>
+    </w:p>
+    <w:p>
+      <w:pPr>
+        <w:pStyle w:val="ListParagraph"/>
+        <w:ind w:left="1440"/>
+      </w:pPr>
     </w:p>
     <w:sectPr>
-      <w:type w:val="nextPage"/>
       <w:pgSz w:w="12240" w:h="15840"/>
-      <w:pgMar w:left="1440" w:right="1440" w:header="0" w:top="1440" w:footer="0" w:bottom="1440" w:gutter="0"/>
-      <w:pgNumType w:fmt="decimal"/>
-      <w:formProt w:val="false"/>
-      <w:textDirection w:val="lrTb"/>
-      <w:docGrid w:type="default" w:linePitch="360" w:charSpace="4096"/>
+      <w:pgMar w:top="1440" w:right="1440" w:bottom="1440" w:left="1440" w:header="0" w:footer="0" w:gutter="0"/>
+      <w:cols w:space="720"/>
+      <w:formProt w:val="0"/>
+      <w:docGrid w:linePitch="360" w:charSpace="4096"/>
     </w:sectPr>
   </w:body>
 </w:document>
 </file>
 
 <file path=word/numbering.xml><?xml version="1.0" encoding="utf-8"?>
-<w:numbering xmlns:w="http://schemas.openxmlformats.org/wordprocessingml/2006/main" xmlns:o="urn:schemas-microsoft-com:office:office" xmlns:r="http://schemas.openxmlformats.org/officeDocument/2006/relationships" xmlns:v="urn:schemas-microsoft-com:vml">
-  <w:abstractNum w:abstractNumId="1">
+<w:numbering xmlns:wpc="http://schemas.microsoft.com/office/word/2010/wordprocessingCanvas" xmlns:cx="http://schemas.microsoft.com/office/drawing/2014/chartex" xmlns:cx1="http://schemas.microsoft.com/office/drawing/2015/9/8/chartex" xmlns:cx2="http://schemas.microsoft.com/office/drawing/2015/10/21/chartex" xmlns:cx3="http://schemas.microsoft.com/office/drawing/2016/5/9/chartex" xmlns:cx4="http://schemas.microsoft.com/office/drawing/2016/5/10/chartex" xmlns:cx5="http://schemas.microsoft.com/office/drawing/2016/5/11/chartex" xmlns:cx6="http://schemas.microsoft.com/office/drawing/2016/5/12/chartex" xmlns:cx7="http://schemas.microsoft.com/office/drawing/2016/5/13/chartex" xmlns:cx8="http://schemas.microsoft.com/office/drawing/2016/5/14/chartex" xmlns:mc="http://schemas.openxmlformats.org/markup-compatibility/2006" xmlns:aink="http://schemas.microsoft.com/office/drawing/2016/ink" xmlns:am3d="http://schemas.microsoft.com/office/drawing/2017/model3d" xmlns:o="urn:schemas-microsoft-com:office:office" xmlns:r="http://schemas.openxmlformats.org/officeDocument/2006/relationships" xmlns:m="http://schemas.openxmlformats.org/officeDocument/2006/math" xmlns:v="urn:schemas-microsoft-com:vml" xmlns:wp14="http://schemas.microsoft.com/office/word/2010/wordprocessingDrawing" xmlns:wp="http://schemas.openxmlformats.org/drawingml/2006/wordprocessingDrawing" xmlns:w10="urn:schemas-microsoft-com:office:word" xmlns:w="http://schemas.openxmlformats.org/wordprocessingml/2006/main" xmlns:w14="http://schemas.microsoft.com/office/word/2010/wordml" xmlns:w15="http://schemas.microsoft.com/office/word/2012/wordml" xmlns:w16cid="http://schemas.microsoft.com/office/word/2016/wordml/cid" xmlns:w16se="http://schemas.microsoft.com/office/word/2015/wordml/symex" xmlns:wpg="http://schemas.microsoft.com/office/word/2010/wordprocessingGroup" xmlns:wpi="http://schemas.microsoft.com/office/word/2010/wordprocessingInk" xmlns:wne="http://schemas.microsoft.com/office/word/2006/wordml" xmlns:wps="http://schemas.microsoft.com/office/word/2010/wordprocessingShape" mc:Ignorable="w14 w15 w16se w16cid wp14">
+  <w:abstractNum w:abstractNumId="0" w15:restartNumberingAfterBreak="0">
+    <w:nsid w:val="1B6E0BFB"/>
+    <w:multiLevelType w:val="multilevel"/>
+    <w:tmpl w:val="7AE2D24C"/>
+    <w:lvl w:ilvl="0">
+      <w:start w:val="1"/>
+      <w:numFmt w:val="none"/>
+      <w:suff w:val="nothing"/>
+      <w:lvlText w:val=""/>
+      <w:lvlJc w:val="left"/>
+      <w:pPr>
+        <w:ind w:left="0" w:firstLine="0"/>
+      </w:pPr>
+    </w:lvl>
+    <w:lvl w:ilvl="1">
+      <w:start w:val="1"/>
+      <w:numFmt w:val="none"/>
+      <w:suff w:val="nothing"/>
+      <w:lvlText w:val=""/>
+      <w:lvlJc w:val="left"/>
+      <w:pPr>
+        <w:ind w:left="0" w:firstLine="0"/>
+      </w:pPr>
+    </w:lvl>
+    <w:lvl w:ilvl="2">
+      <w:start w:val="1"/>
+      <w:numFmt w:val="none"/>
+      <w:suff w:val="nothing"/>
+      <w:lvlText w:val=""/>
+      <w:lvlJc w:val="left"/>
+      <w:pPr>
+        <w:ind w:left="0" w:firstLine="0"/>
+      </w:pPr>
+    </w:lvl>
+    <w:lvl w:ilvl="3">
+      <w:start w:val="1"/>
+      <w:numFmt w:val="none"/>
+      <w:suff w:val="nothing"/>
+      <w:lvlText w:val=""/>
+      <w:lvlJc w:val="left"/>
+      <w:pPr>
+        <w:ind w:left="0" w:firstLine="0"/>
+      </w:pPr>
+    </w:lvl>
+    <w:lvl w:ilvl="4">
+      <w:start w:val="1"/>
+      <w:numFmt w:val="none"/>
+      <w:suff w:val="nothing"/>
+      <w:lvlText w:val=""/>
+      <w:lvlJc w:val="left"/>
+      <w:pPr>
+        <w:ind w:left="0" w:firstLine="0"/>
+      </w:pPr>
+    </w:lvl>
+    <w:lvl w:ilvl="5">
+      <w:start w:val="1"/>
+      <w:numFmt w:val="none"/>
+      <w:suff w:val="nothing"/>
+      <w:lvlText w:val=""/>
+      <w:lvlJc w:val="left"/>
+      <w:pPr>
+        <w:ind w:left="0" w:firstLine="0"/>
+      </w:pPr>
+    </w:lvl>
+    <w:lvl w:ilvl="6">
+      <w:start w:val="1"/>
+      <w:numFmt w:val="none"/>
+      <w:suff w:val="nothing"/>
+      <w:lvlText w:val=""/>
+      <w:lvlJc w:val="left"/>
+      <w:pPr>
+        <w:ind w:left="0" w:firstLine="0"/>
+      </w:pPr>
+    </w:lvl>
+    <w:lvl w:ilvl="7">
+      <w:start w:val="1"/>
+      <w:numFmt w:val="none"/>
+      <w:suff w:val="nothing"/>
+      <w:lvlText w:val=""/>
+      <w:lvlJc w:val="left"/>
+      <w:pPr>
+        <w:ind w:left="0" w:firstLine="0"/>
+      </w:pPr>
+    </w:lvl>
+    <w:lvl w:ilvl="8">
+      <w:start w:val="1"/>
+      <w:numFmt w:val="none"/>
+      <w:suff w:val="nothing"/>
+      <w:lvlText w:val=""/>
+      <w:lvlJc w:val="left"/>
+      <w:pPr>
+        <w:ind w:left="0" w:firstLine="0"/>
+      </w:pPr>
+    </w:lvl>
+  </w:abstractNum>
+  <w:abstractNum w:abstractNumId="1" w15:restartNumberingAfterBreak="0">
+    <w:nsid w:val="21AF5C06"/>
+    <w:multiLevelType w:val="hybridMultilevel"/>
+    <w:tmpl w:val="477A6146"/>
+    <w:lvl w:ilvl="0" w:tplc="0409000F">
+      <w:start w:val="1"/>
+      <w:numFmt w:val="decimal"/>
+      <w:lvlText w:val="%1."/>
+      <w:lvlJc w:val="left"/>
+      <w:pPr>
+        <w:ind w:left="720" w:hanging="360"/>
+      </w:pPr>
+    </w:lvl>
+    <w:lvl w:ilvl="1" w:tplc="04090019" w:tentative="1">
+      <w:start w:val="1"/>
+      <w:numFmt w:val="lowerLetter"/>
+      <w:lvlText w:val="%2."/>
+      <w:lvlJc w:val="left"/>
+      <w:pPr>
+        <w:ind w:left="1440" w:hanging="360"/>
+      </w:pPr>
+    </w:lvl>
+    <w:lvl w:ilvl="2" w:tplc="0409001B" w:tentative="1">
+      <w:start w:val="1"/>
+      <w:numFmt w:val="lowerRoman"/>
+      <w:lvlText w:val="%3."/>
+      <w:lvlJc w:val="right"/>
+      <w:pPr>
+        <w:ind w:left="2160" w:hanging="180"/>
+      </w:pPr>
+    </w:lvl>
+    <w:lvl w:ilvl="3" w:tplc="0409000F" w:tentative="1">
+      <w:start w:val="1"/>
+      <w:numFmt w:val="decimal"/>
+      <w:lvlText w:val="%4."/>
+      <w:lvlJc w:val="left"/>
+      <w:pPr>
+        <w:ind w:left="2880" w:hanging="360"/>
+      </w:pPr>
+    </w:lvl>
+    <w:lvl w:ilvl="4" w:tplc="04090019" w:tentative="1">
+      <w:start w:val="1"/>
+      <w:numFmt w:val="lowerLetter"/>
+      <w:lvlText w:val="%5."/>
+      <w:lvlJc w:val="left"/>
+      <w:pPr>
+        <w:ind w:left="3600" w:hanging="360"/>
+      </w:pPr>
+    </w:lvl>
+    <w:lvl w:ilvl="5" w:tplc="0409001B" w:tentative="1">
+      <w:start w:val="1"/>
+      <w:numFmt w:val="lowerRoman"/>
+      <w:lvlText w:val="%6."/>
+      <w:lvlJc w:val="right"/>
+      <w:pPr>
+        <w:ind w:left="4320" w:hanging="180"/>
+      </w:pPr>
+    </w:lvl>
+    <w:lvl w:ilvl="6" w:tplc="0409000F" w:tentative="1">
+      <w:start w:val="1"/>
+      <w:numFmt w:val="decimal"/>
+      <w:lvlText w:val="%7."/>
+      <w:lvlJc w:val="left"/>
+      <w:pPr>
+        <w:ind w:left="5040" w:hanging="360"/>
+      </w:pPr>
+    </w:lvl>
+    <w:lvl w:ilvl="7" w:tplc="04090019" w:tentative="1">
+      <w:start w:val="1"/>
+      <w:numFmt w:val="lowerLetter"/>
+      <w:lvlText w:val="%8."/>
+      <w:lvlJc w:val="left"/>
+      <w:pPr>
+        <w:ind w:left="5760" w:hanging="360"/>
+      </w:pPr>
+    </w:lvl>
+    <w:lvl w:ilvl="8" w:tplc="0409001B" w:tentative="1">
+      <w:start w:val="1"/>
+      <w:numFmt w:val="lowerRoman"/>
+      <w:lvlText w:val="%9."/>
+      <w:lvlJc w:val="right"/>
+      <w:pPr>
+        <w:ind w:left="6480" w:hanging="180"/>
+      </w:pPr>
+    </w:lvl>
+  </w:abstractNum>
+  <w:abstractNum w:abstractNumId="2" w15:restartNumberingAfterBreak="0">
+    <w:nsid w:val="285449B2"/>
+    <w:multiLevelType w:val="multilevel"/>
+    <w:tmpl w:val="DE3AD48E"/>
     <w:lvl w:ilvl="0">
       <w:start w:val="1"/>
       <w:numFmt w:val="decimal"/>
@@ -1001,7 +3456,96 @@
       </w:pPr>
     </w:lvl>
   </w:abstractNum>
-  <w:abstractNum w:abstractNumId="2">
+  <w:abstractNum w:abstractNumId="3" w15:restartNumberingAfterBreak="0">
+    <w:nsid w:val="65A66AFE"/>
+    <w:multiLevelType w:val="hybridMultilevel"/>
+    <w:tmpl w:val="A46AF8D2"/>
+    <w:lvl w:ilvl="0" w:tplc="0409000F">
+      <w:start w:val="1"/>
+      <w:numFmt w:val="decimal"/>
+      <w:lvlText w:val="%1."/>
+      <w:lvlJc w:val="left"/>
+      <w:pPr>
+        <w:ind w:left="1440" w:hanging="360"/>
+      </w:pPr>
+    </w:lvl>
+    <w:lvl w:ilvl="1" w:tplc="04090019" w:tentative="1">
+      <w:start w:val="1"/>
+      <w:numFmt w:val="lowerLetter"/>
+      <w:lvlText w:val="%2."/>
+      <w:lvlJc w:val="left"/>
+      <w:pPr>
+        <w:ind w:left="2160" w:hanging="360"/>
+      </w:pPr>
+    </w:lvl>
+    <w:lvl w:ilvl="2" w:tplc="0409001B" w:tentative="1">
+      <w:start w:val="1"/>
+      <w:numFmt w:val="lowerRoman"/>
+      <w:lvlText w:val="%3."/>
+      <w:lvlJc w:val="right"/>
+      <w:pPr>
+        <w:ind w:left="2880" w:hanging="180"/>
+      </w:pPr>
+    </w:lvl>
+    <w:lvl w:ilvl="3" w:tplc="0409000F" w:tentative="1">
+      <w:start w:val="1"/>
+      <w:numFmt w:val="decimal"/>
+      <w:lvlText w:val="%4."/>
+      <w:lvlJc w:val="left"/>
+      <w:pPr>
+        <w:ind w:left="3600" w:hanging="360"/>
+      </w:pPr>
+    </w:lvl>
+    <w:lvl w:ilvl="4" w:tplc="04090019" w:tentative="1">
+      <w:start w:val="1"/>
+      <w:numFmt w:val="lowerLetter"/>
+      <w:lvlText w:val="%5."/>
+      <w:lvlJc w:val="left"/>
+      <w:pPr>
+        <w:ind w:left="4320" w:hanging="360"/>
+      </w:pPr>
+    </w:lvl>
+    <w:lvl w:ilvl="5" w:tplc="0409001B" w:tentative="1">
+      <w:start w:val="1"/>
+      <w:numFmt w:val="lowerRoman"/>
+      <w:lvlText w:val="%6."/>
+      <w:lvlJc w:val="right"/>
+      <w:pPr>
+        <w:ind w:left="5040" w:hanging="180"/>
+      </w:pPr>
+    </w:lvl>
+    <w:lvl w:ilvl="6" w:tplc="0409000F" w:tentative="1">
+      <w:start w:val="1"/>
+      <w:numFmt w:val="decimal"/>
+      <w:lvlText w:val="%7."/>
+      <w:lvlJc w:val="left"/>
+      <w:pPr>
+        <w:ind w:left="5760" w:hanging="360"/>
+      </w:pPr>
+    </w:lvl>
+    <w:lvl w:ilvl="7" w:tplc="04090019" w:tentative="1">
+      <w:start w:val="1"/>
+      <w:numFmt w:val="lowerLetter"/>
+      <w:lvlText w:val="%8."/>
+      <w:lvlJc w:val="left"/>
+      <w:pPr>
+        <w:ind w:left="6480" w:hanging="360"/>
+      </w:pPr>
+    </w:lvl>
+    <w:lvl w:ilvl="8" w:tplc="0409001B" w:tentative="1">
+      <w:start w:val="1"/>
+      <w:numFmt w:val="lowerRoman"/>
+      <w:lvlText w:val="%9."/>
+      <w:lvlJc w:val="right"/>
+      <w:pPr>
+        <w:ind w:left="7200" w:hanging="180"/>
+      </w:pPr>
+    </w:lvl>
+  </w:abstractNum>
+  <w:abstractNum w:abstractNumId="4" w15:restartNumberingAfterBreak="0">
+    <w:nsid w:val="67DC3EBD"/>
+    <w:multiLevelType w:val="multilevel"/>
+    <w:tmpl w:val="4412E1C8"/>
     <w:lvl w:ilvl="0">
       <w:start w:val="1"/>
       <w:numFmt w:val="decimal"/>
@@ -1147,135 +3691,47 @@
       </w:rPr>
     </w:lvl>
   </w:abstractNum>
-  <w:abstractNum w:abstractNumId="3">
-    <w:lvl w:ilvl="0">
-      <w:start w:val="1"/>
-      <w:numFmt w:val="none"/>
-      <w:suff w:val="nothing"/>
-      <w:lvlText w:val=""/>
-      <w:lvlJc w:val="left"/>
-      <w:pPr>
-        <w:ind w:left="0" w:hanging="0"/>
-      </w:pPr>
-    </w:lvl>
-    <w:lvl w:ilvl="1">
-      <w:start w:val="1"/>
-      <w:numFmt w:val="none"/>
-      <w:suff w:val="nothing"/>
-      <w:lvlText w:val=""/>
-      <w:lvlJc w:val="left"/>
-      <w:pPr>
-        <w:ind w:left="0" w:hanging="0"/>
-      </w:pPr>
-    </w:lvl>
-    <w:lvl w:ilvl="2">
-      <w:start w:val="1"/>
-      <w:numFmt w:val="none"/>
-      <w:suff w:val="nothing"/>
-      <w:lvlText w:val=""/>
-      <w:lvlJc w:val="left"/>
-      <w:pPr>
-        <w:ind w:left="0" w:hanging="0"/>
-      </w:pPr>
-    </w:lvl>
-    <w:lvl w:ilvl="3">
-      <w:start w:val="1"/>
-      <w:numFmt w:val="none"/>
-      <w:suff w:val="nothing"/>
-      <w:lvlText w:val=""/>
-      <w:lvlJc w:val="left"/>
-      <w:pPr>
-        <w:ind w:left="0" w:hanging="0"/>
-      </w:pPr>
-    </w:lvl>
-    <w:lvl w:ilvl="4">
-      <w:start w:val="1"/>
-      <w:numFmt w:val="none"/>
-      <w:suff w:val="nothing"/>
-      <w:lvlText w:val=""/>
-      <w:lvlJc w:val="left"/>
-      <w:pPr>
-        <w:ind w:left="0" w:hanging="0"/>
-      </w:pPr>
-    </w:lvl>
-    <w:lvl w:ilvl="5">
-      <w:start w:val="1"/>
-      <w:numFmt w:val="none"/>
-      <w:suff w:val="nothing"/>
-      <w:lvlText w:val=""/>
-      <w:lvlJc w:val="left"/>
-      <w:pPr>
-        <w:ind w:left="0" w:hanging="0"/>
-      </w:pPr>
-    </w:lvl>
-    <w:lvl w:ilvl="6">
-      <w:start w:val="1"/>
-      <w:numFmt w:val="none"/>
-      <w:suff w:val="nothing"/>
-      <w:lvlText w:val=""/>
-      <w:lvlJc w:val="left"/>
-      <w:pPr>
-        <w:ind w:left="0" w:hanging="0"/>
-      </w:pPr>
-    </w:lvl>
-    <w:lvl w:ilvl="7">
-      <w:start w:val="1"/>
-      <w:numFmt w:val="none"/>
-      <w:suff w:val="nothing"/>
-      <w:lvlText w:val=""/>
-      <w:lvlJc w:val="left"/>
-      <w:pPr>
-        <w:ind w:left="0" w:hanging="0"/>
-      </w:pPr>
-    </w:lvl>
-    <w:lvl w:ilvl="8">
-      <w:start w:val="1"/>
-      <w:numFmt w:val="none"/>
-      <w:suff w:val="nothing"/>
-      <w:lvlText w:val=""/>
-      <w:lvlJc w:val="left"/>
-      <w:pPr>
-        <w:ind w:left="0" w:hanging="0"/>
-      </w:pPr>
-    </w:lvl>
-  </w:abstractNum>
   <w:num w:numId="1">
+    <w:abstractNumId w:val="2"/>
+  </w:num>
+  <w:num w:numId="2">
+    <w:abstractNumId w:val="4"/>
+  </w:num>
+  <w:num w:numId="3">
+    <w:abstractNumId w:val="0"/>
+  </w:num>
+  <w:num w:numId="4">
     <w:abstractNumId w:val="1"/>
   </w:num>
-  <w:num w:numId="2">
-    <w:abstractNumId w:val="2"/>
-  </w:num>
-  <w:num w:numId="3">
+  <w:num w:numId="5">
     <w:abstractNumId w:val="3"/>
   </w:num>
 </w:numbering>
 </file>
 
 <file path=word/styles.xml><?xml version="1.0" encoding="utf-8"?>
-<w:styles xmlns:w="http://schemas.openxmlformats.org/wordprocessingml/2006/main" xmlns:w14="http://schemas.microsoft.com/office/word/2010/wordml" xmlns:mc="http://schemas.openxmlformats.org/markup-compatibility/2006" mc:Ignorable="w14">
+<w:styles xmlns:mc="http://schemas.openxmlformats.org/markup-compatibility/2006" xmlns:r="http://schemas.openxmlformats.org/officeDocument/2006/relationships" xmlns:w="http://schemas.openxmlformats.org/wordprocessingml/2006/main" xmlns:w14="http://schemas.microsoft.com/office/word/2010/wordml" xmlns:w15="http://schemas.microsoft.com/office/word/2012/wordml" xmlns:w16cid="http://schemas.microsoft.com/office/word/2016/wordml/cid" xmlns:w16se="http://schemas.microsoft.com/office/word/2015/wordml/symex" mc:Ignorable="w14 w15 w16se w16cid">
   <w:docDefaults>
     <w:rPrDefault>
       <w:rPr>
-        <w:rFonts w:ascii="Calibri" w:hAnsi="Calibri" w:eastAsia="Calibri" w:cs="" w:asciiTheme="minorHAnsi" w:cstheme="minorBidi" w:eastAsiaTheme="minorHAnsi" w:hAnsiTheme="minorHAnsi"/>
+        <w:rFonts w:asciiTheme="minorHAnsi" w:eastAsiaTheme="minorHAnsi" w:hAnsiTheme="minorHAnsi" w:cstheme="minorBidi"/>
         <w:szCs w:val="22"/>
         <w:lang w:val="en-US" w:eastAsia="en-US" w:bidi="ar-SA"/>
       </w:rPr>
     </w:rPrDefault>
-    <w:pPrDefault>
-      <w:pPr/>
-    </w:pPrDefault>
+    <w:pPrDefault/>
   </w:docDefaults>
-  <w:latentStyles w:defLockedState="0" w:defUIPriority="99" w:defSemiHidden="0" w:defUnhideWhenUsed="0" w:defQFormat="0" w:count="371">
+  <w:latentStyles w:defLockedState="0" w:defUIPriority="99" w:defSemiHidden="0" w:defUnhideWhenUsed="0" w:defQFormat="0" w:count="376">
     <w:lsdException w:name="Normal" w:uiPriority="0" w:qFormat="1"/>
     <w:lsdException w:name="heading 1" w:uiPriority="9" w:qFormat="1"/>
-    <w:lsdException w:name="heading 2" w:uiPriority="9" w:semiHidden="1" w:unhideWhenUsed="1" w:qFormat="1"/>
-    <w:lsdException w:name="heading 3" w:uiPriority="9" w:semiHidden="1" w:unhideWhenUsed="1" w:qFormat="1"/>
-    <w:lsdException w:name="heading 4" w:uiPriority="9" w:semiHidden="1" w:unhideWhenUsed="1" w:qFormat="1"/>
-    <w:lsdException w:name="heading 5" w:uiPriority="9" w:semiHidden="1" w:unhideWhenUsed="1" w:qFormat="1"/>
-    <w:lsdException w:name="heading 6" w:uiPriority="9" w:semiHidden="1" w:unhideWhenUsed="1" w:qFormat="1"/>
-    <w:lsdException w:name="heading 7" w:uiPriority="9" w:semiHidden="1" w:unhideWhenUsed="1" w:qFormat="1"/>
-    <w:lsdException w:name="heading 8" w:uiPriority="9" w:semiHidden="1" w:unhideWhenUsed="1" w:qFormat="1"/>
-    <w:lsdException w:name="heading 9" w:uiPriority="9" w:semiHidden="1" w:unhideWhenUsed="1" w:qFormat="1"/>
+    <w:lsdException w:name="heading 2" w:semiHidden="1" w:uiPriority="9" w:unhideWhenUsed="1" w:qFormat="1"/>
+    <w:lsdException w:name="heading 3" w:semiHidden="1" w:uiPriority="9" w:unhideWhenUsed="1" w:qFormat="1"/>
+    <w:lsdException w:name="heading 4" w:semiHidden="1" w:uiPriority="9" w:unhideWhenUsed="1" w:qFormat="1"/>
+    <w:lsdException w:name="heading 5" w:semiHidden="1" w:uiPriority="9" w:unhideWhenUsed="1" w:qFormat="1"/>
+    <w:lsdException w:name="heading 6" w:semiHidden="1" w:uiPriority="9" w:unhideWhenUsed="1" w:qFormat="1"/>
+    <w:lsdException w:name="heading 7" w:semiHidden="1" w:uiPriority="9" w:unhideWhenUsed="1" w:qFormat="1"/>
+    <w:lsdException w:name="heading 8" w:semiHidden="1" w:uiPriority="9" w:unhideWhenUsed="1" w:qFormat="1"/>
+    <w:lsdException w:name="heading 9" w:semiHidden="1" w:uiPriority="9" w:unhideWhenUsed="1" w:qFormat="1"/>
     <w:lsdException w:name="index 1" w:semiHidden="1" w:unhideWhenUsed="1"/>
     <w:lsdException w:name="index 2" w:semiHidden="1" w:unhideWhenUsed="1"/>
     <w:lsdException w:name="index 3" w:semiHidden="1" w:unhideWhenUsed="1"/>
@@ -1285,22 +3741,22 @@
     <w:lsdException w:name="index 7" w:semiHidden="1" w:unhideWhenUsed="1"/>
     <w:lsdException w:name="index 8" w:semiHidden="1" w:unhideWhenUsed="1"/>
     <w:lsdException w:name="index 9" w:semiHidden="1" w:unhideWhenUsed="1"/>
-    <w:lsdException w:name="toc 1" w:uiPriority="39" w:semiHidden="1" w:unhideWhenUsed="1"/>
-    <w:lsdException w:name="toc 2" w:uiPriority="39" w:semiHidden="1" w:unhideWhenUsed="1"/>
-    <w:lsdException w:name="toc 3" w:uiPriority="39" w:semiHidden="1" w:unhideWhenUsed="1"/>
-    <w:lsdException w:name="toc 4" w:uiPriority="39" w:semiHidden="1" w:unhideWhenUsed="1"/>
-    <w:lsdException w:name="toc 5" w:uiPriority="39" w:semiHidden="1" w:unhideWhenUsed="1"/>
-    <w:lsdException w:name="toc 6" w:uiPriority="39" w:semiHidden="1" w:unhideWhenUsed="1"/>
-    <w:lsdException w:name="toc 7" w:uiPriority="39" w:semiHidden="1" w:unhideWhenUsed="1"/>
-    <w:lsdException w:name="toc 8" w:uiPriority="39" w:semiHidden="1" w:unhideWhenUsed="1"/>
-    <w:lsdException w:name="toc 9" w:uiPriority="39" w:semiHidden="1" w:unhideWhenUsed="1"/>
+    <w:lsdException w:name="toc 1" w:semiHidden="1" w:uiPriority="39" w:unhideWhenUsed="1"/>
+    <w:lsdException w:name="toc 2" w:semiHidden="1" w:uiPriority="39" w:unhideWhenUsed="1"/>
+    <w:lsdException w:name="toc 3" w:semiHidden="1" w:uiPriority="39" w:unhideWhenUsed="1"/>
+    <w:lsdException w:name="toc 4" w:semiHidden="1" w:uiPriority="39" w:unhideWhenUsed="1"/>
+    <w:lsdException w:name="toc 5" w:semiHidden="1" w:uiPriority="39" w:unhideWhenUsed="1"/>
+    <w:lsdException w:name="toc 6" w:semiHidden="1" w:uiPriority="39" w:unhideWhenUsed="1"/>
+    <w:lsdException w:name="toc 7" w:semiHidden="1" w:uiPriority="39" w:unhideWhenUsed="1"/>
+    <w:lsdException w:name="toc 8" w:semiHidden="1" w:uiPriority="39" w:unhideWhenUsed="1"/>
+    <w:lsdException w:name="toc 9" w:semiHidden="1" w:uiPriority="39" w:unhideWhenUsed="1"/>
     <w:lsdException w:name="Normal Indent" w:semiHidden="1" w:unhideWhenUsed="1"/>
     <w:lsdException w:name="footnote text" w:semiHidden="1" w:unhideWhenUsed="1"/>
     <w:lsdException w:name="annotation text" w:semiHidden="1" w:unhideWhenUsed="1"/>
     <w:lsdException w:name="header" w:semiHidden="1" w:unhideWhenUsed="1"/>
     <w:lsdException w:name="footer" w:semiHidden="1" w:unhideWhenUsed="1"/>
     <w:lsdException w:name="index heading" w:semiHidden="1" w:unhideWhenUsed="1"/>
-    <w:lsdException w:name="caption" w:uiPriority="35" w:semiHidden="1" w:unhideWhenUsed="1" w:qFormat="1"/>
+    <w:lsdException w:name="caption" w:semiHidden="1" w:uiPriority="35" w:unhideWhenUsed="1" w:qFormat="1"/>
     <w:lsdException w:name="table of figures" w:semiHidden="1" w:unhideWhenUsed="1"/>
     <w:lsdException w:name="envelope address" w:semiHidden="1" w:unhideWhenUsed="1"/>
     <w:lsdException w:name="envelope return" w:semiHidden="1" w:unhideWhenUsed="1"/>
@@ -1331,7 +3787,7 @@
     <w:lsdException w:name="Title" w:uiPriority="10" w:qFormat="1"/>
     <w:lsdException w:name="Closing" w:semiHidden="1" w:unhideWhenUsed="1"/>
     <w:lsdException w:name="Signature" w:semiHidden="1" w:unhideWhenUsed="1"/>
-    <w:lsdException w:name="Default Paragraph Font" w:uiPriority="1" w:semiHidden="1" w:unhideWhenUsed="1"/>
+    <w:lsdException w:name="Default Paragraph Font" w:semiHidden="1" w:uiPriority="1" w:unhideWhenUsed="1"/>
     <w:lsdException w:name="Body Text" w:semiHidden="1" w:unhideWhenUsed="1"/>
     <w:lsdException w:name="Body Text Indent" w:semiHidden="1" w:unhideWhenUsed="1"/>
     <w:lsdException w:name="List Continue" w:semiHidden="1" w:unhideWhenUsed="1"/>
@@ -1371,7 +3827,6 @@
     <w:lsdException w:name="HTML Sample" w:semiHidden="1" w:unhideWhenUsed="1"/>
     <w:lsdException w:name="HTML Typewriter" w:semiHidden="1" w:unhideWhenUsed="1"/>
     <w:lsdException w:name="HTML Variable" w:semiHidden="1" w:unhideWhenUsed="1"/>
-    <w:lsdException w:name="Normal Table" w:semiHidden="1" w:unhideWhenUsed="1"/>
     <w:lsdException w:name="annotation subject" w:semiHidden="1" w:unhideWhenUsed="1"/>
     <w:lsdException w:name="No List" w:semiHidden="1" w:unhideWhenUsed="1"/>
     <w:lsdException w:name="Outline List 1" w:semiHidden="1" w:unhideWhenUsed="1"/>
@@ -1414,11 +3869,8 @@
     <w:lsdException w:name="Table Contemporary" w:semiHidden="1" w:unhideWhenUsed="1"/>
     <w:lsdException w:name="Table Elegant" w:semiHidden="1" w:unhideWhenUsed="1"/>
     <w:lsdException w:name="Table Professional" w:semiHidden="1" w:unhideWhenUsed="1"/>
-    <w:lsdException w:name="Table Subtle 1" w:semiHidden="1" w:unhideWhenUsed="1"/>
     <w:lsdException w:name="Table Subtle 2" w:semiHidden="1" w:unhideWhenUsed="1"/>
     <w:lsdException w:name="Table Web 1" w:semiHidden="1" w:unhideWhenUsed="1"/>
-    <w:lsdException w:name="Table Web 2" w:semiHidden="1" w:unhideWhenUsed="1"/>
-    <w:lsdException w:name="Table Web 3" w:semiHidden="1" w:unhideWhenUsed="1"/>
     <w:lsdException w:name="Balloon Text" w:semiHidden="1" w:unhideWhenUsed="1"/>
     <w:lsdException w:name="Table Grid" w:uiPriority="39"/>
     <w:lsdException w:name="Table Theme" w:semiHidden="1" w:unhideWhenUsed="1"/>
@@ -1531,8 +3983,8 @@
     <w:lsdException w:name="Subtle Reference" w:uiPriority="31" w:qFormat="1"/>
     <w:lsdException w:name="Intense Reference" w:uiPriority="32" w:qFormat="1"/>
     <w:lsdException w:name="Book Title" w:uiPriority="33" w:qFormat="1"/>
-    <w:lsdException w:name="Bibliography" w:uiPriority="37" w:semiHidden="1" w:unhideWhenUsed="1"/>
-    <w:lsdException w:name="TOC Heading" w:uiPriority="39" w:semiHidden="1" w:unhideWhenUsed="1" w:qFormat="1"/>
+    <w:lsdException w:name="Bibliography" w:semiHidden="1" w:uiPriority="37" w:unhideWhenUsed="1"/>
+    <w:lsdException w:name="TOC Heading" w:semiHidden="1" w:uiPriority="39" w:unhideWhenUsed="1" w:qFormat="1"/>
     <w:lsdException w:name="Plain Table 1" w:uiPriority="41"/>
     <w:lsdException w:name="Plain Table 2" w:uiPriority="42"/>
     <w:lsdException w:name="Plain Table 3" w:uiPriority="43"/>
@@ -1637,112 +4089,128 @@
     <w:lsdException w:name="List Table 5 Dark Accent 6" w:uiPriority="50"/>
     <w:lsdException w:name="List Table 6 Colorful Accent 6" w:uiPriority="51"/>
     <w:lsdException w:name="List Table 7 Colorful Accent 6" w:uiPriority="52"/>
+    <w:lsdException w:name="Mention" w:semiHidden="1" w:unhideWhenUsed="1"/>
+    <w:lsdException w:name="Smart Hyperlink" w:semiHidden="1" w:unhideWhenUsed="1"/>
+    <w:lsdException w:name="Hashtag" w:semiHidden="1" w:unhideWhenUsed="1"/>
+    <w:lsdException w:name="Unresolved Mention" w:semiHidden="1" w:unhideWhenUsed="1"/>
+    <w:lsdException w:name="Smart Link" w:semiHidden="1" w:unhideWhenUsed="1"/>
   </w:latentStyles>
-  <w:style w:type="paragraph" w:styleId="Normal" w:default="1">
+  <w:style w:type="paragraph" w:default="1" w:styleId="Normal">
     <w:name w:val="Normal"/>
     <w:qFormat/>
     <w:pPr>
-      <w:widowControl/>
-      <w:bidi w:val="0"/>
-      <w:spacing w:lineRule="auto" w:line="259" w:before="0" w:after="160"/>
-      <w:jc w:val="left"/>
+      <w:spacing w:after="160" w:line="259" w:lineRule="auto"/>
     </w:pPr>
     <w:rPr>
-      <w:rFonts w:ascii="Calibri" w:hAnsi="Calibri" w:eastAsia="Calibri" w:cs="" w:asciiTheme="minorHAnsi" w:cstheme="minorBidi" w:eastAsiaTheme="minorHAnsi" w:hAnsiTheme="minorHAnsi"/>
-      <w:color w:val="auto"/>
-      <w:kern w:val="0"/>
       <w:sz w:val="22"/>
-      <w:szCs w:val="22"/>
-      <w:lang w:val="en-US" w:eastAsia="en-US" w:bidi="ar-SA"/>
     </w:rPr>
   </w:style>
   <w:style w:type="paragraph" w:styleId="Heading1">
-    <w:name w:val="Heading 1"/>
+    <w:name w:val="heading 1"/>
     <w:basedOn w:val="Normal"/>
     <w:next w:val="Normal"/>
     <w:link w:val="Heading1Char"/>
     <w:uiPriority w:val="9"/>
     <w:qFormat/>
-    <w:rsid w:val="006d7e4c"/>
+    <w:rsid w:val="006D7E4C"/>
     <w:pPr>
-      <w:keepNext w:val="true"/>
+      <w:keepNext/>
       <w:keepLines/>
       <w:spacing w:before="240" w:after="0"/>
       <w:outlineLvl w:val="0"/>
     </w:pPr>
     <w:rPr>
-      <w:rFonts w:ascii="Calibri Light" w:hAnsi="Calibri Light" w:eastAsia="" w:cs="" w:asciiTheme="majorHAnsi" w:cstheme="majorBidi" w:eastAsiaTheme="majorEastAsia" w:hAnsiTheme="majorHAnsi"/>
-      <w:color w:val="2F5496" w:themeColor="accent1" w:themeShade="bf"/>
+      <w:rFonts w:asciiTheme="majorHAnsi" w:eastAsiaTheme="majorEastAsia" w:hAnsiTheme="majorHAnsi" w:cstheme="majorBidi"/>
+      <w:color w:val="2F5496" w:themeColor="accent1" w:themeShade="BF"/>
       <w:sz w:val="32"/>
       <w:szCs w:val="32"/>
     </w:rPr>
   </w:style>
   <w:style w:type="paragraph" w:styleId="Heading2">
-    <w:name w:val="Heading 2"/>
+    <w:name w:val="heading 2"/>
     <w:basedOn w:val="Normal"/>
     <w:next w:val="Normal"/>
     <w:link w:val="Heading2Char"/>
     <w:uiPriority w:val="9"/>
     <w:unhideWhenUsed/>
     <w:qFormat/>
-    <w:rsid w:val="00df32b0"/>
+    <w:rsid w:val="00DF32B0"/>
     <w:pPr>
-      <w:keepNext w:val="true"/>
+      <w:keepNext/>
       <w:keepLines/>
       <w:spacing w:before="40" w:after="0"/>
       <w:outlineLvl w:val="1"/>
     </w:pPr>
     <w:rPr>
-      <w:rFonts w:ascii="Calibri Light" w:hAnsi="Calibri Light" w:eastAsia="" w:cs="" w:asciiTheme="majorHAnsi" w:cstheme="majorBidi" w:eastAsiaTheme="majorEastAsia" w:hAnsiTheme="majorHAnsi"/>
-      <w:color w:val="2F5496" w:themeColor="accent1" w:themeShade="bf"/>
+      <w:rFonts w:asciiTheme="majorHAnsi" w:eastAsiaTheme="majorEastAsia" w:hAnsiTheme="majorHAnsi" w:cstheme="majorBidi"/>
+      <w:color w:val="2F5496" w:themeColor="accent1" w:themeShade="BF"/>
       <w:sz w:val="26"/>
       <w:szCs w:val="26"/>
     </w:rPr>
   </w:style>
-  <w:style w:type="character" w:styleId="DefaultParagraphFont" w:default="1">
+  <w:style w:type="character" w:default="1" w:styleId="DefaultParagraphFont">
     <w:name w:val="Default Paragraph Font"/>
     <w:uiPriority w:val="1"/>
     <w:semiHidden/>
     <w:unhideWhenUsed/>
-    <w:qFormat/>
-    <w:rPr/>
   </w:style>
-  <w:style w:type="character" w:styleId="Heading1Char" w:customStyle="1">
+  <w:style w:type="table" w:default="1" w:styleId="TableNormal">
+    <w:name w:val="Normal Table"/>
+    <w:uiPriority w:val="99"/>
+    <w:semiHidden/>
+    <w:unhideWhenUsed/>
+    <w:tblPr>
+      <w:tblInd w:w="0" w:type="dxa"/>
+      <w:tblCellMar>
+        <w:top w:w="0" w:type="dxa"/>
+        <w:left w:w="108" w:type="dxa"/>
+        <w:bottom w:w="0" w:type="dxa"/>
+        <w:right w:w="108" w:type="dxa"/>
+      </w:tblCellMar>
+    </w:tblPr>
+  </w:style>
+  <w:style w:type="numbering" w:default="1" w:styleId="NoList">
+    <w:name w:val="No List"/>
+    <w:uiPriority w:val="99"/>
+    <w:semiHidden/>
+    <w:unhideWhenUsed/>
+  </w:style>
+  <w:style w:type="character" w:customStyle="1" w:styleId="Heading1Char">
     <w:name w:val="Heading 1 Char"/>
     <w:basedOn w:val="DefaultParagraphFont"/>
     <w:link w:val="Heading1"/>
     <w:uiPriority w:val="9"/>
     <w:qFormat/>
-    <w:rsid w:val="006d7e4c"/>
+    <w:rsid w:val="006D7E4C"/>
     <w:rPr>
-      <w:rFonts w:ascii="Calibri Light" w:hAnsi="Calibri Light" w:eastAsia="" w:cs="" w:asciiTheme="majorHAnsi" w:cstheme="majorBidi" w:eastAsiaTheme="majorEastAsia" w:hAnsiTheme="majorHAnsi"/>
-      <w:color w:val="2F5496" w:themeColor="accent1" w:themeShade="bf"/>
+      <w:rFonts w:asciiTheme="majorHAnsi" w:eastAsiaTheme="majorEastAsia" w:hAnsiTheme="majorHAnsi" w:cstheme="majorBidi"/>
+      <w:color w:val="2F5496" w:themeColor="accent1" w:themeShade="BF"/>
       <w:sz w:val="32"/>
       <w:szCs w:val="32"/>
     </w:rPr>
   </w:style>
-  <w:style w:type="character" w:styleId="Heading2Char" w:customStyle="1">
+  <w:style w:type="character" w:customStyle="1" w:styleId="Heading2Char">
     <w:name w:val="Heading 2 Char"/>
     <w:basedOn w:val="DefaultParagraphFont"/>
     <w:link w:val="Heading2"/>
     <w:uiPriority w:val="9"/>
     <w:qFormat/>
-    <w:rsid w:val="00df32b0"/>
+    <w:rsid w:val="00DF32B0"/>
     <w:rPr>
-      <w:rFonts w:ascii="Calibri Light" w:hAnsi="Calibri Light" w:eastAsia="" w:cs="" w:asciiTheme="majorHAnsi" w:cstheme="majorBidi" w:eastAsiaTheme="majorEastAsia" w:hAnsiTheme="majorHAnsi"/>
-      <w:color w:val="2F5496" w:themeColor="accent1" w:themeShade="bf"/>
+      <w:rFonts w:asciiTheme="majorHAnsi" w:eastAsiaTheme="majorEastAsia" w:hAnsiTheme="majorHAnsi" w:cstheme="majorBidi"/>
+      <w:color w:val="2F5496" w:themeColor="accent1" w:themeShade="BF"/>
       <w:sz w:val="26"/>
       <w:szCs w:val="26"/>
     </w:rPr>
   </w:style>
-  <w:style w:type="character" w:styleId="Bullets">
+  <w:style w:type="character" w:customStyle="1" w:styleId="Bullets">
     <w:name w:val="Bullets"/>
     <w:qFormat/>
     <w:rPr>
-      <w:rFonts w:ascii="OpenSymbol" w:hAnsi="OpenSymbol" w:eastAsia="OpenSymbol" w:cs="OpenSymbol"/>
+      <w:rFonts w:ascii="OpenSymbol" w:eastAsia="OpenSymbol" w:hAnsi="OpenSymbol" w:cs="OpenSymbol"/>
     </w:rPr>
   </w:style>
-  <w:style w:type="character" w:styleId="NumberingSymbols">
+  <w:style w:type="character" w:customStyle="1" w:styleId="NumberingSymbols">
     <w:name w:val="Numbering Symbols"/>
     <w:qFormat/>
     <w:rPr>
@@ -1750,39 +4218,37 @@
       <w:bCs/>
     </w:rPr>
   </w:style>
-  <w:style w:type="paragraph" w:styleId="Heading">
+  <w:style w:type="paragraph" w:customStyle="1" w:styleId="Heading">
     <w:name w:val="Heading"/>
     <w:basedOn w:val="Normal"/>
-    <w:next w:val="TextBody"/>
+    <w:next w:val="BodyText"/>
     <w:qFormat/>
     <w:pPr>
-      <w:keepNext w:val="true"/>
+      <w:keepNext/>
       <w:spacing w:before="240" w:after="120"/>
     </w:pPr>
     <w:rPr>
-      <w:rFonts w:ascii="Liberation Sans" w:hAnsi="Liberation Sans" w:eastAsia="Microsoft YaHei" w:cs="Lucida Sans"/>
+      <w:rFonts w:ascii="Liberation Sans" w:eastAsia="Microsoft YaHei" w:hAnsi="Liberation Sans" w:cs="Lucida Sans"/>
       <w:sz w:val="28"/>
       <w:szCs w:val="28"/>
     </w:rPr>
   </w:style>
-  <w:style w:type="paragraph" w:styleId="TextBody">
+  <w:style w:type="paragraph" w:styleId="BodyText">
     <w:name w:val="Body Text"/>
     <w:basedOn w:val="Normal"/>
     <w:pPr>
-      <w:spacing w:lineRule="auto" w:line="276" w:before="0" w:after="140"/>
+      <w:spacing w:after="140" w:line="276" w:lineRule="auto"/>
     </w:pPr>
-    <w:rPr/>
   </w:style>
   <w:style w:type="paragraph" w:styleId="List">
     <w:name w:val="List"/>
-    <w:basedOn w:val="TextBody"/>
-    <w:pPr/>
+    <w:basedOn w:val="BodyText"/>
     <w:rPr>
       <w:rFonts w:cs="Lucida Sans"/>
     </w:rPr>
   </w:style>
   <w:style w:type="paragraph" w:styleId="Caption">
-    <w:name w:val="Caption"/>
+    <w:name w:val="caption"/>
     <w:basedOn w:val="Normal"/>
     <w:qFormat/>
     <w:pPr>
@@ -1797,7 +4263,7 @@
       <w:szCs w:val="24"/>
     </w:rPr>
   </w:style>
-  <w:style w:type="paragraph" w:styleId="Index">
+  <w:style w:type="paragraph" w:customStyle="1" w:styleId="Index">
     <w:name w:val="Index"/>
     <w:basedOn w:val="Normal"/>
     <w:qFormat/>
@@ -1813,35 +4279,41 @@
     <w:basedOn w:val="Normal"/>
     <w:uiPriority w:val="34"/>
     <w:qFormat/>
-    <w:rsid w:val="00ba5354"/>
+    <w:rsid w:val="00BA5354"/>
     <w:pPr>
-      <w:spacing w:before="0" w:after="160"/>
-      <w:ind w:left="720" w:hanging="0"/>
+      <w:ind w:left="720"/>
       <w:contextualSpacing/>
     </w:pPr>
-    <w:rPr/>
   </w:style>
-  <w:style w:type="numbering" w:styleId="NoList" w:default="1">
-    <w:name w:val="No List"/>
+  <w:style w:type="paragraph" w:styleId="BalloonText">
+    <w:name w:val="Balloon Text"/>
+    <w:basedOn w:val="Normal"/>
+    <w:link w:val="BalloonTextChar"/>
     <w:uiPriority w:val="99"/>
     <w:semiHidden/>
     <w:unhideWhenUsed/>
-    <w:qFormat/>
+    <w:rsid w:val="00EB5C1E"/>
+    <w:pPr>
+      <w:spacing w:after="0" w:line="240" w:lineRule="auto"/>
+    </w:pPr>
+    <w:rPr>
+      <w:rFonts w:ascii="Segoe UI" w:hAnsi="Segoe UI" w:cs="Segoe UI"/>
+      <w:sz w:val="18"/>
+      <w:szCs w:val="18"/>
+    </w:rPr>
   </w:style>
-  <w:style w:type="table" w:default="1" w:styleId="TableNormal">
-    <w:name w:val="Normal Table"/>
+  <w:style w:type="character" w:customStyle="1" w:styleId="BalloonTextChar">
+    <w:name w:val="Balloon Text Char"/>
+    <w:basedOn w:val="DefaultParagraphFont"/>
+    <w:link w:val="BalloonText"/>
     <w:uiPriority w:val="99"/>
     <w:semiHidden/>
-    <w:unhideWhenUsed/>
-    <w:tblPr>
-      <w:tblInd w:w="0" w:type="dxa"/>
-      <w:tblCellMar>
-        <w:top w:w="0" w:type="dxa"/>
-        <w:left w:w="108" w:type="dxa"/>
-        <w:bottom w:w="0" w:type="dxa"/>
-        <w:right w:w="108" w:type="dxa"/>
-      </w:tblCellMar>
-    </w:tblPr>
+    <w:rsid w:val="00EB5C1E"/>
+    <w:rPr>
+      <w:rFonts w:ascii="Segoe UI" w:hAnsi="Segoe UI" w:cs="Segoe UI"/>
+      <w:sz w:val="18"/>
+      <w:szCs w:val="18"/>
+    </w:rPr>
   </w:style>
 </w:styles>
 </file>

</xml_diff>